<commit_message>
635 Rename in solution explorer is broken 	When we were doing the add of the new folder we weren?t renaming the MSBuild element.  The end result is that when you then go and do a copy and paste of the file we build the wrong path and you see the error message.
	Test case added to BasicProjectTests.AddFolderCopyAndPasteFile
</commit_message>
<xml_diff>
--- a/Release/Product/Python/PTVS Test Strategy Document.docx
+++ b/Release/Product/Python/PTVS Test Strategy Document.docx
@@ -2,17 +2,267 @@
 <file path=word/document.xml><?xml version="1.0" encoding="utf-8"?>
 <w:document xmlns:wpc="http://schemas.microsoft.com/office/word/2010/wordprocessingCanvas" xmlns:mc="http://schemas.openxmlformats.org/markup-compatibility/2006" xmlns:o="urn:schemas-microsoft-com:office:office" xmlns:r="http://schemas.openxmlformats.org/officeDocument/2006/relationships" xmlns:m="http://schemas.openxmlformats.org/officeDocument/2006/math" xmlns:v="urn:schemas-microsoft-com:vml" xmlns:wp14="http://schemas.microsoft.com/office/word/2010/wordprocessingDrawing" xmlns:wp="http://schemas.openxmlformats.org/drawingml/2006/wordprocessingDrawing" xmlns:w10="urn:schemas-microsoft-com:office:word" xmlns:w="http://schemas.openxmlformats.org/wordprocessingml/2006/main" xmlns:w14="http://schemas.microsoft.com/office/word/2010/wordml" xmlns:wpg="http://schemas.microsoft.com/office/word/2010/wordprocessingGroup" xmlns:wpi="http://schemas.microsoft.com/office/word/2010/wordprocessingInk" xmlns:wne="http://schemas.microsoft.com/office/word/2006/wordml" xmlns:wps="http://schemas.microsoft.com/office/word/2010/wordprocessingShape" mc:Ignorable="w14 wp14">
   <w:body>
-    <w:p>
-      <w:pPr>
-        <w:pStyle w:val="Title"/>
-        <w:outlineLvl w:val="0"/>
-      </w:pPr>
-      <w:bookmarkStart w:id="0" w:name="_Toc313615014"/>
-      <w:r>
-        <w:t>PTVS Test Strategy Document</w:t>
-      </w:r>
-      <w:bookmarkEnd w:id="0"/>
-    </w:p>
+    <w:sdt>
+      <w:sdtPr>
+        <w:rPr>
+          <w:rFonts w:asciiTheme="majorHAnsi" w:eastAsiaTheme="majorEastAsia" w:hAnsiTheme="majorHAnsi" w:cstheme="majorBidi"/>
+        </w:rPr>
+        <w:id w:val="1933767276"/>
+        <w:docPartObj>
+          <w:docPartGallery w:val="Cover Pages"/>
+          <w:docPartUnique/>
+        </w:docPartObj>
+      </w:sdtPr>
+      <w:sdtEndPr>
+        <w:rPr>
+          <w:rFonts w:asciiTheme="minorHAnsi" w:eastAsiaTheme="minorEastAsia" w:hAnsiTheme="minorHAnsi" w:cstheme="minorBidi"/>
+          <w:b/>
+          <w:bCs/>
+        </w:rPr>
+      </w:sdtEndPr>
+      <w:sdtContent>
+        <w:tbl>
+          <w:tblPr>
+            <w:tblpPr w:leftFromText="187" w:rightFromText="187" w:horzAnchor="margin" w:tblpXSpec="center" w:tblpY="2881"/>
+            <w:tblW w:w="4000" w:type="pct"/>
+            <w:tblBorders>
+              <w:left w:val="single" w:sz="18" w:space="0" w:color="4F81BD" w:themeColor="accent1"/>
+            </w:tblBorders>
+            <w:tblLook w:val="04A0" w:firstRow="1" w:lastRow="0" w:firstColumn="1" w:lastColumn="0" w:noHBand="0" w:noVBand="1"/>
+          </w:tblPr>
+          <w:tblGrid>
+            <w:gridCol w:w="7672"/>
+          </w:tblGrid>
+          <w:tr>
+            <w:sdt>
+              <w:sdtPr>
+                <w:rPr>
+                  <w:rFonts w:asciiTheme="majorHAnsi" w:eastAsiaTheme="majorEastAsia" w:hAnsiTheme="majorHAnsi" w:cstheme="majorBidi"/>
+                </w:rPr>
+                <w:alias w:val="Company"/>
+                <w:id w:val="13406915"/>
+                <w:placeholder>
+                  <w:docPart w:val="5C49FDBBBF4F498183280142B3394AE1"/>
+                </w:placeholder>
+                <w:dataBinding w:prefixMappings="xmlns:ns0='http://schemas.openxmlformats.org/officeDocument/2006/extended-properties'" w:xpath="/ns0:Properties[1]/ns0:Company[1]" w:storeItemID="{6668398D-A668-4E3E-A5EB-62B293D839F1}"/>
+                <w:text/>
+              </w:sdtPr>
+              <w:sdtContent>
+                <w:tc>
+                  <w:tcPr>
+                    <w:tcW w:w="7672" w:type="dxa"/>
+                    <w:tcMar>
+                      <w:top w:w="216" w:type="dxa"/>
+                      <w:left w:w="115" w:type="dxa"/>
+                      <w:bottom w:w="216" w:type="dxa"/>
+                      <w:right w:w="115" w:type="dxa"/>
+                    </w:tcMar>
+                  </w:tcPr>
+                  <w:p>
+                    <w:pPr>
+                      <w:pStyle w:val="NoSpacing"/>
+                      <w:rPr>
+                        <w:rFonts w:asciiTheme="majorHAnsi" w:eastAsiaTheme="majorEastAsia" w:hAnsiTheme="majorHAnsi" w:cstheme="majorBidi"/>
+                      </w:rPr>
+                    </w:pPr>
+                    <w:r>
+                      <w:rPr>
+                        <w:rFonts w:asciiTheme="majorHAnsi" w:eastAsiaTheme="majorEastAsia" w:hAnsiTheme="majorHAnsi" w:cstheme="majorBidi"/>
+                      </w:rPr>
+                      <w:t>Python Tools for Visual Studio</w:t>
+                    </w:r>
+                  </w:p>
+                </w:tc>
+              </w:sdtContent>
+            </w:sdt>
+          </w:tr>
+          <w:tr>
+            <w:tc>
+              <w:tcPr>
+                <w:tcW w:w="7672" w:type="dxa"/>
+              </w:tcPr>
+              <w:sdt>
+                <w:sdtPr>
+                  <w:rPr>
+                    <w:rFonts w:asciiTheme="majorHAnsi" w:eastAsiaTheme="majorEastAsia" w:hAnsiTheme="majorHAnsi" w:cstheme="majorBidi"/>
+                    <w:color w:val="4F81BD" w:themeColor="accent1"/>
+                    <w:sz w:val="80"/>
+                    <w:szCs w:val="80"/>
+                  </w:rPr>
+                  <w:alias w:val="Title"/>
+                  <w:id w:val="13406919"/>
+                  <w:placeholder>
+                    <w:docPart w:val="82B3911F8E4C454492E54E2781321119"/>
+                  </w:placeholder>
+                  <w:dataBinding w:prefixMappings="xmlns:ns0='http://schemas.openxmlformats.org/package/2006/metadata/core-properties' xmlns:ns1='http://purl.org/dc/elements/1.1/'" w:xpath="/ns0:coreProperties[1]/ns1:title[1]" w:storeItemID="{6C3C8BC8-F283-45AE-878A-BAB7291924A1}"/>
+                  <w:text/>
+                </w:sdtPr>
+                <w:sdtContent>
+                  <w:p>
+                    <w:pPr>
+                      <w:pStyle w:val="NoSpacing"/>
+                      <w:rPr>
+                        <w:rFonts w:asciiTheme="majorHAnsi" w:eastAsiaTheme="majorEastAsia" w:hAnsiTheme="majorHAnsi" w:cstheme="majorBidi"/>
+                        <w:color w:val="4F81BD" w:themeColor="accent1"/>
+                        <w:sz w:val="80"/>
+                        <w:szCs w:val="80"/>
+                      </w:rPr>
+                    </w:pPr>
+                    <w:r>
+                      <w:rPr>
+                        <w:rFonts w:asciiTheme="majorHAnsi" w:eastAsiaTheme="majorEastAsia" w:hAnsiTheme="majorHAnsi" w:cstheme="majorBidi"/>
+                        <w:color w:val="4F81BD" w:themeColor="accent1"/>
+                        <w:sz w:val="80"/>
+                        <w:szCs w:val="80"/>
+                      </w:rPr>
+                      <w:t>Test Strategy Guide</w:t>
+                    </w:r>
+                  </w:p>
+                </w:sdtContent>
+              </w:sdt>
+            </w:tc>
+          </w:tr>
+          <w:tr>
+            <w:sdt>
+              <w:sdtPr>
+                <w:rPr>
+                  <w:rFonts w:asciiTheme="majorHAnsi" w:eastAsiaTheme="majorEastAsia" w:hAnsiTheme="majorHAnsi" w:cstheme="majorBidi"/>
+                </w:rPr>
+                <w:alias w:val="Subtitle"/>
+                <w:id w:val="13406923"/>
+                <w:placeholder>
+                  <w:docPart w:val="99B56F75CCDC414CB0EFDAFF648474B3"/>
+                </w:placeholder>
+                <w:dataBinding w:prefixMappings="xmlns:ns0='http://schemas.openxmlformats.org/package/2006/metadata/core-properties' xmlns:ns1='http://purl.org/dc/elements/1.1/'" w:xpath="/ns0:coreProperties[1]/ns1:subject[1]" w:storeItemID="{6C3C8BC8-F283-45AE-878A-BAB7291924A1}"/>
+                <w:text/>
+              </w:sdtPr>
+              <w:sdtContent>
+                <w:tc>
+                  <w:tcPr>
+                    <w:tcW w:w="7672" w:type="dxa"/>
+                    <w:tcMar>
+                      <w:top w:w="216" w:type="dxa"/>
+                      <w:left w:w="115" w:type="dxa"/>
+                      <w:bottom w:w="216" w:type="dxa"/>
+                      <w:right w:w="115" w:type="dxa"/>
+                    </w:tcMar>
+                  </w:tcPr>
+                  <w:p>
+                    <w:pPr>
+                      <w:pStyle w:val="NoSpacing"/>
+                      <w:rPr>
+                        <w:rFonts w:asciiTheme="majorHAnsi" w:eastAsiaTheme="majorEastAsia" w:hAnsiTheme="majorHAnsi" w:cstheme="majorBidi"/>
+                      </w:rPr>
+                    </w:pPr>
+                    <w:r>
+                      <w:rPr>
+                        <w:rFonts w:asciiTheme="majorHAnsi" w:eastAsiaTheme="majorEastAsia" w:hAnsiTheme="majorHAnsi" w:cstheme="majorBidi"/>
+                      </w:rPr>
+                      <w:t>How we think about and prioritize testing for PTVS</w:t>
+                    </w:r>
+                  </w:p>
+                </w:tc>
+              </w:sdtContent>
+            </w:sdt>
+          </w:tr>
+        </w:tbl>
+        <w:p/>
+        <w:p/>
+        <w:tbl>
+          <w:tblPr>
+            <w:tblpPr w:leftFromText="187" w:rightFromText="187" w:horzAnchor="margin" w:tblpXSpec="center" w:tblpYSpec="bottom"/>
+            <w:tblW w:w="4000" w:type="pct"/>
+            <w:tblLook w:val="04A0" w:firstRow="1" w:lastRow="0" w:firstColumn="1" w:lastColumn="0" w:noHBand="0" w:noVBand="1"/>
+          </w:tblPr>
+          <w:tblGrid>
+            <w:gridCol w:w="7672"/>
+          </w:tblGrid>
+          <w:tr>
+            <w:tc>
+              <w:tcPr>
+                <w:tcW w:w="7672" w:type="dxa"/>
+                <w:tcMar>
+                  <w:top w:w="216" w:type="dxa"/>
+                  <w:left w:w="115" w:type="dxa"/>
+                  <w:bottom w:w="216" w:type="dxa"/>
+                  <w:right w:w="115" w:type="dxa"/>
+                </w:tcMar>
+              </w:tcPr>
+              <w:sdt>
+                <w:sdtPr>
+                  <w:rPr>
+                    <w:color w:val="4F81BD" w:themeColor="accent1"/>
+                  </w:rPr>
+                  <w:alias w:val="Author"/>
+                  <w:id w:val="13406928"/>
+                  <w:placeholder>
+                    <w:docPart w:val="CE72D655B124450AA8E908169E251945"/>
+                  </w:placeholder>
+                  <w:dataBinding w:prefixMappings="xmlns:ns0='http://schemas.openxmlformats.org/package/2006/metadata/core-properties' xmlns:ns1='http://purl.org/dc/elements/1.1/'" w:xpath="/ns0:coreProperties[1]/ns1:creator[1]" w:storeItemID="{6C3C8BC8-F283-45AE-878A-BAB7291924A1}"/>
+                  <w:text/>
+                </w:sdtPr>
+                <w:sdtContent>
+                  <w:p>
+                    <w:pPr>
+                      <w:pStyle w:val="NoSpacing"/>
+                      <w:rPr>
+                        <w:color w:val="4F81BD" w:themeColor="accent1"/>
+                      </w:rPr>
+                    </w:pPr>
+                    <w:r>
+                      <w:rPr>
+                        <w:color w:val="4F81BD" w:themeColor="accent1"/>
+                      </w:rPr>
+                      <w:t>John S Costello</w:t>
+                    </w:r>
+                  </w:p>
+                </w:sdtContent>
+              </w:sdt>
+              <w:p>
+                <w:pPr>
+                  <w:pStyle w:val="NoSpacing"/>
+                  <w:rPr>
+                    <w:color w:val="4F81BD" w:themeColor="accent1"/>
+                  </w:rPr>
+                </w:pPr>
+                <w:r>
+                  <w:rPr>
+                    <w:color w:val="4F81BD" w:themeColor="accent1"/>
+                  </w:rPr>
+                  <w:t>v2.0, 1/6/2012</w:t>
+                </w:r>
+              </w:p>
+              <w:p>
+                <w:pPr>
+                  <w:pStyle w:val="NoSpacing"/>
+                  <w:rPr>
+                    <w:color w:val="4F81BD" w:themeColor="accent1"/>
+                  </w:rPr>
+                </w:pPr>
+              </w:p>
+              <w:p>
+                <w:pPr>
+                  <w:pStyle w:val="NoSpacing"/>
+                  <w:rPr>
+                    <w:color w:val="4F81BD" w:themeColor="accent1"/>
+                  </w:rPr>
+                </w:pPr>
+              </w:p>
+            </w:tc>
+          </w:tr>
+        </w:tbl>
+        <w:p/>
+        <w:p>
+          <w:r>
+            <w:rPr>
+              <w:b/>
+              <w:bCs/>
+            </w:rPr>
+            <w:br w:type="page"/>
+          </w:r>
+        </w:p>
+      </w:sdtContent>
+    </w:sdt>
     <w:sdt>
       <w:sdtPr>
         <w:rPr>
@@ -41,7 +291,12 @@
             <w:spacing w:before="0" w:line="240" w:lineRule="auto"/>
           </w:pPr>
           <w:r>
-            <w:t>Contents</w:t>
+            <w:t>Con</w:t>
+          </w:r>
+          <w:bookmarkStart w:id="0" w:name="_GoBack"/>
+          <w:bookmarkEnd w:id="0"/>
+          <w:r>
+            <w:t>tents</w:t>
           </w:r>
         </w:p>
         <w:p>
@@ -60,13 +315,13 @@
           <w:r>
             <w:fldChar w:fldCharType="separate"/>
           </w:r>
-          <w:hyperlink w:anchor="_Toc313615014" w:history="1">
+          <w:hyperlink w:anchor="_Toc313631031" w:history="1">
             <w:r>
               <w:rPr>
                 <w:rStyle w:val="Hyperlink"/>
                 <w:noProof/>
               </w:rPr>
-              <w:t>PTVS Test Strategy Document</w:t>
+              <w:t>Product Overview – Team and Features</w:t>
             </w:r>
             <w:r>
               <w:rPr>
@@ -87,7 +342,7 @@
                 <w:noProof/>
                 <w:webHidden/>
               </w:rPr>
-              <w:instrText xml:space="preserve"> PAGEREF _Toc313615014 \h </w:instrText>
+              <w:instrText xml:space="preserve"> PAGEREF _Toc313631031 \h </w:instrText>
             </w:r>
             <w:r>
               <w:rPr>
@@ -107,7 +362,7 @@
                 <w:noProof/>
                 <w:webHidden/>
               </w:rPr>
-              <w:t>1</w:t>
+              <w:t>2</w:t>
             </w:r>
             <w:r>
               <w:rPr>
@@ -125,13 +380,13 @@
               <w:noProof/>
             </w:rPr>
           </w:pPr>
-          <w:hyperlink w:anchor="_Toc313615015" w:history="1">
+          <w:hyperlink w:anchor="_Toc313631032" w:history="1">
             <w:r>
               <w:rPr>
                 <w:rStyle w:val="Hyperlink"/>
                 <w:noProof/>
               </w:rPr>
-              <w:t>Product Overview – Team and Features</w:t>
+              <w:t>Product Test Strategy Overview</w:t>
             </w:r>
             <w:r>
               <w:rPr>
@@ -152,72 +407,7 @@
                 <w:noProof/>
                 <w:webHidden/>
               </w:rPr>
-              <w:instrText xml:space="preserve"> PAGEREF _Toc313615015 \h </w:instrText>
-            </w:r>
-            <w:r>
-              <w:rPr>
-                <w:noProof/>
-                <w:webHidden/>
-              </w:rPr>
-            </w:r>
-            <w:r>
-              <w:rPr>
-                <w:noProof/>
-                <w:webHidden/>
-              </w:rPr>
-              <w:fldChar w:fldCharType="separate"/>
-            </w:r>
-            <w:r>
-              <w:rPr>
-                <w:noProof/>
-                <w:webHidden/>
-              </w:rPr>
-              <w:t>2</w:t>
-            </w:r>
-            <w:r>
-              <w:rPr>
-                <w:noProof/>
-                <w:webHidden/>
-              </w:rPr>
-              <w:fldChar w:fldCharType="end"/>
-            </w:r>
-          </w:hyperlink>
-        </w:p>
-        <w:p>
-          <w:pPr>
-            <w:pStyle w:val="TOC1"/>
-            <w:rPr>
-              <w:noProof/>
-            </w:rPr>
-          </w:pPr>
-          <w:hyperlink w:anchor="_Toc313615016" w:history="1">
-            <w:r>
-              <w:rPr>
-                <w:rStyle w:val="Hyperlink"/>
-                <w:noProof/>
-              </w:rPr>
-              <w:t>Product Test Strategy Overview</w:t>
-            </w:r>
-            <w:r>
-              <w:rPr>
-                <w:noProof/>
-                <w:webHidden/>
-              </w:rPr>
-              <w:tab/>
-            </w:r>
-            <w:r>
-              <w:rPr>
-                <w:noProof/>
-                <w:webHidden/>
-              </w:rPr>
-              <w:fldChar w:fldCharType="begin"/>
-            </w:r>
-            <w:r>
-              <w:rPr>
-                <w:noProof/>
-                <w:webHidden/>
-              </w:rPr>
-              <w:instrText xml:space="preserve"> PAGEREF _Toc313615016 \h </w:instrText>
+              <w:instrText xml:space="preserve"> PAGEREF _Toc313631032 \h </w:instrText>
             </w:r>
             <w:r>
               <w:rPr>
@@ -258,7 +448,7 @@
               <w:noProof/>
             </w:rPr>
           </w:pPr>
-          <w:hyperlink w:anchor="_Toc313615017" w:history="1">
+          <w:hyperlink w:anchor="_Toc313631033" w:history="1">
             <w:r>
               <w:rPr>
                 <w:rStyle w:val="Hyperlink"/>
@@ -285,7 +475,7 @@
                 <w:noProof/>
                 <w:webHidden/>
               </w:rPr>
-              <w:instrText xml:space="preserve"> PAGEREF _Toc313615017 \h </w:instrText>
+              <w:instrText xml:space="preserve"> PAGEREF _Toc313631033 \h </w:instrText>
             </w:r>
             <w:r>
               <w:rPr>
@@ -326,7 +516,7 @@
               <w:noProof/>
             </w:rPr>
           </w:pPr>
-          <w:hyperlink w:anchor="_Toc313615018" w:history="1">
+          <w:hyperlink w:anchor="_Toc313631034" w:history="1">
             <w:r>
               <w:rPr>
                 <w:rStyle w:val="Hyperlink"/>
@@ -353,7 +543,7 @@
                 <w:noProof/>
                 <w:webHidden/>
               </w:rPr>
-              <w:instrText xml:space="preserve"> PAGEREF _Toc313615018 \h </w:instrText>
+              <w:instrText xml:space="preserve"> PAGEREF _Toc313631034 \h </w:instrText>
             </w:r>
             <w:r>
               <w:rPr>
@@ -394,7 +584,7 @@
               <w:noProof/>
             </w:rPr>
           </w:pPr>
-          <w:hyperlink w:anchor="_Toc313615019" w:history="1">
+          <w:hyperlink w:anchor="_Toc313631035" w:history="1">
             <w:r>
               <w:rPr>
                 <w:rStyle w:val="Hyperlink"/>
@@ -421,7 +611,7 @@
                 <w:noProof/>
                 <w:webHidden/>
               </w:rPr>
-              <w:instrText xml:space="preserve"> PAGEREF _Toc313615019 \h </w:instrText>
+              <w:instrText xml:space="preserve"> PAGEREF _Toc313631035 \h </w:instrText>
             </w:r>
             <w:r>
               <w:rPr>
@@ -462,7 +652,7 @@
               <w:noProof/>
             </w:rPr>
           </w:pPr>
-          <w:hyperlink w:anchor="_Toc313615020" w:history="1">
+          <w:hyperlink w:anchor="_Toc313631036" w:history="1">
             <w:r>
               <w:rPr>
                 <w:rStyle w:val="Hyperlink"/>
@@ -489,7 +679,7 @@
                 <w:noProof/>
                 <w:webHidden/>
               </w:rPr>
-              <w:instrText xml:space="preserve"> PAGEREF _Toc313615020 \h </w:instrText>
+              <w:instrText xml:space="preserve"> PAGEREF _Toc313631036 \h </w:instrText>
             </w:r>
             <w:r>
               <w:rPr>
@@ -530,7 +720,7 @@
               <w:noProof/>
             </w:rPr>
           </w:pPr>
-          <w:hyperlink w:anchor="_Toc313615021" w:history="1">
+          <w:hyperlink w:anchor="_Toc313631037" w:history="1">
             <w:r>
               <w:rPr>
                 <w:rStyle w:val="Hyperlink"/>
@@ -557,7 +747,7 @@
                 <w:noProof/>
                 <w:webHidden/>
               </w:rPr>
-              <w:instrText xml:space="preserve"> PAGEREF _Toc313615021 \h </w:instrText>
+              <w:instrText xml:space="preserve"> PAGEREF _Toc313631037 \h </w:instrText>
             </w:r>
             <w:r>
               <w:rPr>
@@ -595,7 +785,7 @@
               <w:noProof/>
             </w:rPr>
           </w:pPr>
-          <w:hyperlink w:anchor="_Toc313615022" w:history="1">
+          <w:hyperlink w:anchor="_Toc313631038" w:history="1">
             <w:r>
               <w:rPr>
                 <w:rStyle w:val="Hyperlink"/>
@@ -622,7 +812,7 @@
                 <w:noProof/>
                 <w:webHidden/>
               </w:rPr>
-              <w:instrText xml:space="preserve"> PAGEREF _Toc313615022 \h </w:instrText>
+              <w:instrText xml:space="preserve"> PAGEREF _Toc313631038 \h </w:instrText>
             </w:r>
             <w:r>
               <w:rPr>
@@ -663,7 +853,7 @@
               <w:noProof/>
             </w:rPr>
           </w:pPr>
-          <w:hyperlink w:anchor="_Toc313615023" w:history="1">
+          <w:hyperlink w:anchor="_Toc313631039" w:history="1">
             <w:r>
               <w:rPr>
                 <w:rStyle w:val="Hyperlink"/>
@@ -690,7 +880,7 @@
                 <w:noProof/>
                 <w:webHidden/>
               </w:rPr>
-              <w:instrText xml:space="preserve"> PAGEREF _Toc313615023 \h </w:instrText>
+              <w:instrText xml:space="preserve"> PAGEREF _Toc313631039 \h </w:instrText>
             </w:r>
             <w:r>
               <w:rPr>
@@ -728,7 +918,7 @@
               <w:noProof/>
             </w:rPr>
           </w:pPr>
-          <w:hyperlink w:anchor="_Toc313615024" w:history="1">
+          <w:hyperlink w:anchor="_Toc313631040" w:history="1">
             <w:r>
               <w:rPr>
                 <w:rStyle w:val="Hyperlink"/>
@@ -755,7 +945,7 @@
                 <w:noProof/>
                 <w:webHidden/>
               </w:rPr>
-              <w:instrText xml:space="preserve"> PAGEREF _Toc313615024 \h </w:instrText>
+              <w:instrText xml:space="preserve"> PAGEREF _Toc313631040 \h </w:instrText>
             </w:r>
             <w:r>
               <w:rPr>
@@ -796,7 +986,7 @@
               <w:noProof/>
             </w:rPr>
           </w:pPr>
-          <w:hyperlink w:anchor="_Toc313615025" w:history="1">
+          <w:hyperlink w:anchor="_Toc313631041" w:history="1">
             <w:r>
               <w:rPr>
                 <w:rStyle w:val="Hyperlink"/>
@@ -823,7 +1013,7 @@
                 <w:noProof/>
                 <w:webHidden/>
               </w:rPr>
-              <w:instrText xml:space="preserve"> PAGEREF _Toc313615025 \h </w:instrText>
+              <w:instrText xml:space="preserve"> PAGEREF _Toc313631041 \h </w:instrText>
             </w:r>
             <w:r>
               <w:rPr>
@@ -861,7 +1051,7 @@
               <w:noProof/>
             </w:rPr>
           </w:pPr>
-          <w:hyperlink w:anchor="_Toc313615026" w:history="1">
+          <w:hyperlink w:anchor="_Toc313631042" w:history="1">
             <w:r>
               <w:rPr>
                 <w:rStyle w:val="Hyperlink"/>
@@ -888,7 +1078,7 @@
                 <w:noProof/>
                 <w:webHidden/>
               </w:rPr>
-              <w:instrText xml:space="preserve"> PAGEREF _Toc313615026 \h </w:instrText>
+              <w:instrText xml:space="preserve"> PAGEREF _Toc313631042 \h </w:instrText>
             </w:r>
             <w:r>
               <w:rPr>
@@ -926,7 +1116,7 @@
               <w:noProof/>
             </w:rPr>
           </w:pPr>
-          <w:hyperlink w:anchor="_Toc313615027" w:history="1">
+          <w:hyperlink w:anchor="_Toc313631043" w:history="1">
             <w:r>
               <w:rPr>
                 <w:rStyle w:val="Hyperlink"/>
@@ -953,7 +1143,7 @@
                 <w:noProof/>
                 <w:webHidden/>
               </w:rPr>
-              <w:instrText xml:space="preserve"> PAGEREF _Toc313615027 \h </w:instrText>
+              <w:instrText xml:space="preserve"> PAGEREF _Toc313631043 \h </w:instrText>
             </w:r>
             <w:r>
               <w:rPr>
@@ -991,7 +1181,7 @@
               <w:noProof/>
             </w:rPr>
           </w:pPr>
-          <w:hyperlink w:anchor="_Toc313615028" w:history="1">
+          <w:hyperlink w:anchor="_Toc313631044" w:history="1">
             <w:r>
               <w:rPr>
                 <w:rStyle w:val="Hyperlink"/>
@@ -1018,7 +1208,7 @@
                 <w:noProof/>
                 <w:webHidden/>
               </w:rPr>
-              <w:instrText xml:space="preserve"> PAGEREF _Toc313615028 \h </w:instrText>
+              <w:instrText xml:space="preserve"> PAGEREF _Toc313631044 \h </w:instrText>
             </w:r>
             <w:r>
               <w:rPr>
@@ -1056,7 +1246,7 @@
               <w:noProof/>
             </w:rPr>
           </w:pPr>
-          <w:hyperlink w:anchor="_Toc313615029" w:history="1">
+          <w:hyperlink w:anchor="_Toc313631045" w:history="1">
             <w:r>
               <w:rPr>
                 <w:rStyle w:val="Hyperlink"/>
@@ -1083,7 +1273,7 @@
                 <w:noProof/>
                 <w:webHidden/>
               </w:rPr>
-              <w:instrText xml:space="preserve"> PAGEREF _Toc313615029 \h </w:instrText>
+              <w:instrText xml:space="preserve"> PAGEREF _Toc313631045 \h </w:instrText>
             </w:r>
             <w:r>
               <w:rPr>
@@ -1121,7 +1311,7 @@
               <w:noProof/>
             </w:rPr>
           </w:pPr>
-          <w:hyperlink w:anchor="_Toc313615030" w:history="1">
+          <w:hyperlink w:anchor="_Toc313631046" w:history="1">
             <w:r>
               <w:rPr>
                 <w:rStyle w:val="Hyperlink"/>
@@ -1148,7 +1338,7 @@
                 <w:noProof/>
                 <w:webHidden/>
               </w:rPr>
-              <w:instrText xml:space="preserve"> PAGEREF _Toc313615030 \h </w:instrText>
+              <w:instrText xml:space="preserve"> PAGEREF _Toc313631046 \h </w:instrText>
             </w:r>
             <w:r>
               <w:rPr>
@@ -1186,7 +1376,7 @@
               <w:noProof/>
             </w:rPr>
           </w:pPr>
-          <w:hyperlink w:anchor="_Toc313615031" w:history="1">
+          <w:hyperlink w:anchor="_Toc313631047" w:history="1">
             <w:r>
               <w:rPr>
                 <w:rStyle w:val="Hyperlink"/>
@@ -1213,7 +1403,7 @@
                 <w:noProof/>
                 <w:webHidden/>
               </w:rPr>
-              <w:instrText xml:space="preserve"> PAGEREF _Toc313615031 \h </w:instrText>
+              <w:instrText xml:space="preserve"> PAGEREF _Toc313631047 \h </w:instrText>
             </w:r>
             <w:r>
               <w:rPr>
@@ -1251,7 +1441,7 @@
               <w:noProof/>
             </w:rPr>
           </w:pPr>
-          <w:hyperlink w:anchor="_Toc313615032" w:history="1">
+          <w:hyperlink w:anchor="_Toc313631048" w:history="1">
             <w:r>
               <w:rPr>
                 <w:rStyle w:val="Hyperlink"/>
@@ -1278,7 +1468,7 @@
                 <w:noProof/>
                 <w:webHidden/>
               </w:rPr>
-              <w:instrText xml:space="preserve"> PAGEREF _Toc313615032 \h </w:instrText>
+              <w:instrText xml:space="preserve"> PAGEREF _Toc313631048 \h </w:instrText>
             </w:r>
             <w:r>
               <w:rPr>
@@ -1316,7 +1506,7 @@
               <w:noProof/>
             </w:rPr>
           </w:pPr>
-          <w:hyperlink w:anchor="_Toc313615033" w:history="1">
+          <w:hyperlink w:anchor="_Toc313631049" w:history="1">
             <w:r>
               <w:rPr>
                 <w:rStyle w:val="Hyperlink"/>
@@ -1343,7 +1533,7 @@
                 <w:noProof/>
                 <w:webHidden/>
               </w:rPr>
-              <w:instrText xml:space="preserve"> PAGEREF _Toc313615033 \h </w:instrText>
+              <w:instrText xml:space="preserve"> PAGEREF _Toc313631049 \h </w:instrText>
             </w:r>
             <w:r>
               <w:rPr>
@@ -1381,7 +1571,7 @@
               <w:noProof/>
             </w:rPr>
           </w:pPr>
-          <w:hyperlink w:anchor="_Toc313615034" w:history="1">
+          <w:hyperlink w:anchor="_Toc313631050" w:history="1">
             <w:r>
               <w:rPr>
                 <w:rStyle w:val="Hyperlink"/>
@@ -1408,7 +1598,7 @@
                 <w:noProof/>
                 <w:webHidden/>
               </w:rPr>
-              <w:instrText xml:space="preserve"> PAGEREF _Toc313615034 \h </w:instrText>
+              <w:instrText xml:space="preserve"> PAGEREF _Toc313631050 \h </w:instrText>
             </w:r>
             <w:r>
               <w:rPr>
@@ -1446,7 +1636,7 @@
               <w:noProof/>
             </w:rPr>
           </w:pPr>
-          <w:hyperlink w:anchor="_Toc313615035" w:history="1">
+          <w:hyperlink w:anchor="_Toc313631051" w:history="1">
             <w:r>
               <w:rPr>
                 <w:rStyle w:val="Hyperlink"/>
@@ -1473,7 +1663,7 @@
                 <w:noProof/>
                 <w:webHidden/>
               </w:rPr>
-              <w:instrText xml:space="preserve"> PAGEREF _Toc313615035 \h </w:instrText>
+              <w:instrText xml:space="preserve"> PAGEREF _Toc313631051 \h </w:instrText>
             </w:r>
             <w:r>
               <w:rPr>
@@ -1511,7 +1701,7 @@
               <w:noProof/>
             </w:rPr>
           </w:pPr>
-          <w:hyperlink w:anchor="_Toc313615036" w:history="1">
+          <w:hyperlink w:anchor="_Toc313631052" w:history="1">
             <w:r>
               <w:rPr>
                 <w:rStyle w:val="Hyperlink"/>
@@ -1538,7 +1728,7 @@
                 <w:noProof/>
                 <w:webHidden/>
               </w:rPr>
-              <w:instrText xml:space="preserve"> PAGEREF _Toc313615036 \h </w:instrText>
+              <w:instrText xml:space="preserve"> PAGEREF _Toc313631052 \h </w:instrText>
             </w:r>
             <w:r>
               <w:rPr>
@@ -1576,7 +1766,7 @@
               <w:noProof/>
             </w:rPr>
           </w:pPr>
-          <w:hyperlink w:anchor="_Toc313615037" w:history="1">
+          <w:hyperlink w:anchor="_Toc313631053" w:history="1">
             <w:r>
               <w:rPr>
                 <w:rStyle w:val="Hyperlink"/>
@@ -1603,7 +1793,7 @@
                 <w:noProof/>
                 <w:webHidden/>
               </w:rPr>
-              <w:instrText xml:space="preserve"> PAGEREF _Toc313615037 \h </w:instrText>
+              <w:instrText xml:space="preserve"> PAGEREF _Toc313631053 \h </w:instrText>
             </w:r>
             <w:r>
               <w:rPr>
@@ -1641,7 +1831,7 @@
               <w:noProof/>
             </w:rPr>
           </w:pPr>
-          <w:hyperlink w:anchor="_Toc313615038" w:history="1">
+          <w:hyperlink w:anchor="_Toc313631054" w:history="1">
             <w:r>
               <w:rPr>
                 <w:rStyle w:val="Hyperlink"/>
@@ -1668,7 +1858,7 @@
                 <w:noProof/>
                 <w:webHidden/>
               </w:rPr>
-              <w:instrText xml:space="preserve"> PAGEREF _Toc313615038 \h </w:instrText>
+              <w:instrText xml:space="preserve"> PAGEREF _Toc313631054 \h </w:instrText>
             </w:r>
             <w:r>
               <w:rPr>
@@ -1706,7 +1896,7 @@
               <w:noProof/>
             </w:rPr>
           </w:pPr>
-          <w:hyperlink w:anchor="_Toc313615039" w:history="1">
+          <w:hyperlink w:anchor="_Toc313631055" w:history="1">
             <w:r>
               <w:rPr>
                 <w:rStyle w:val="Hyperlink"/>
@@ -1733,7 +1923,7 @@
                 <w:noProof/>
                 <w:webHidden/>
               </w:rPr>
-              <w:instrText xml:space="preserve"> PAGEREF _Toc313615039 \h </w:instrText>
+              <w:instrText xml:space="preserve"> PAGEREF _Toc313631055 \h </w:instrText>
             </w:r>
             <w:r>
               <w:rPr>
@@ -1771,7 +1961,7 @@
               <w:noProof/>
             </w:rPr>
           </w:pPr>
-          <w:hyperlink w:anchor="_Toc313615040" w:history="1">
+          <w:hyperlink w:anchor="_Toc313631056" w:history="1">
             <w:r>
               <w:rPr>
                 <w:rStyle w:val="Hyperlink"/>
@@ -1798,7 +1988,7 @@
                 <w:noProof/>
                 <w:webHidden/>
               </w:rPr>
-              <w:instrText xml:space="preserve"> PAGEREF _Toc313615040 \h </w:instrText>
+              <w:instrText xml:space="preserve"> PAGEREF _Toc313631056 \h </w:instrText>
             </w:r>
             <w:r>
               <w:rPr>
@@ -1836,7 +2026,7 @@
               <w:noProof/>
             </w:rPr>
           </w:pPr>
-          <w:hyperlink w:anchor="_Toc313615041" w:history="1">
+          <w:hyperlink w:anchor="_Toc313631057" w:history="1">
             <w:r>
               <w:rPr>
                 <w:rStyle w:val="Hyperlink"/>
@@ -1863,7 +2053,7 @@
                 <w:noProof/>
                 <w:webHidden/>
               </w:rPr>
-              <w:instrText xml:space="preserve"> PAGEREF _Toc313615041 \h </w:instrText>
+              <w:instrText xml:space="preserve"> PAGEREF _Toc313631057 \h </w:instrText>
             </w:r>
             <w:r>
               <w:rPr>
@@ -1904,7 +2094,7 @@
               <w:noProof/>
             </w:rPr>
           </w:pPr>
-          <w:hyperlink w:anchor="_Toc313615042" w:history="1">
+          <w:hyperlink w:anchor="_Toc313631058" w:history="1">
             <w:r>
               <w:rPr>
                 <w:rStyle w:val="Hyperlink"/>
@@ -1931,7 +2121,7 @@
                 <w:noProof/>
                 <w:webHidden/>
               </w:rPr>
-              <w:instrText xml:space="preserve"> PAGEREF _Toc313615042 \h </w:instrText>
+              <w:instrText xml:space="preserve"> PAGEREF _Toc313631058 \h </w:instrText>
             </w:r>
             <w:r>
               <w:rPr>
@@ -1969,7 +2159,7 @@
               <w:noProof/>
             </w:rPr>
           </w:pPr>
-          <w:hyperlink w:anchor="_Toc313615043" w:history="1">
+          <w:hyperlink w:anchor="_Toc313631059" w:history="1">
             <w:r>
               <w:rPr>
                 <w:rStyle w:val="Hyperlink"/>
@@ -1996,7 +2186,7 @@
                 <w:noProof/>
                 <w:webHidden/>
               </w:rPr>
-              <w:instrText xml:space="preserve"> PAGEREF _Toc313615043 \h </w:instrText>
+              <w:instrText xml:space="preserve"> PAGEREF _Toc313631059 \h </w:instrText>
             </w:r>
             <w:r>
               <w:rPr>
@@ -2034,7 +2224,7 @@
               <w:noProof/>
             </w:rPr>
           </w:pPr>
-          <w:hyperlink w:anchor="_Toc313615044" w:history="1">
+          <w:hyperlink w:anchor="_Toc313631060" w:history="1">
             <w:r>
               <w:rPr>
                 <w:rStyle w:val="Hyperlink"/>
@@ -2061,7 +2251,7 @@
                 <w:noProof/>
                 <w:webHidden/>
               </w:rPr>
-              <w:instrText xml:space="preserve"> PAGEREF _Toc313615044 \h </w:instrText>
+              <w:instrText xml:space="preserve"> PAGEREF _Toc313631060 \h </w:instrText>
             </w:r>
             <w:r>
               <w:rPr>
@@ -2099,7 +2289,7 @@
               <w:noProof/>
             </w:rPr>
           </w:pPr>
-          <w:hyperlink w:anchor="_Toc313615045" w:history="1">
+          <w:hyperlink w:anchor="_Toc313631061" w:history="1">
             <w:r>
               <w:rPr>
                 <w:rStyle w:val="Hyperlink"/>
@@ -2126,7 +2316,7 @@
                 <w:noProof/>
                 <w:webHidden/>
               </w:rPr>
-              <w:instrText xml:space="preserve"> PAGEREF _Toc313615045 \h </w:instrText>
+              <w:instrText xml:space="preserve"> PAGEREF _Toc313631061 \h </w:instrText>
             </w:r>
             <w:r>
               <w:rPr>
@@ -2167,7 +2357,7 @@
               <w:noProof/>
             </w:rPr>
           </w:pPr>
-          <w:hyperlink w:anchor="_Toc313615046" w:history="1">
+          <w:hyperlink w:anchor="_Toc313631062" w:history="1">
             <w:r>
               <w:rPr>
                 <w:rStyle w:val="Hyperlink"/>
@@ -2194,7 +2384,7 @@
                 <w:noProof/>
                 <w:webHidden/>
               </w:rPr>
-              <w:instrText xml:space="preserve"> PAGEREF _Toc313615046 \h </w:instrText>
+              <w:instrText xml:space="preserve"> PAGEREF _Toc313631062 \h </w:instrText>
             </w:r>
             <w:r>
               <w:rPr>
@@ -2232,7 +2422,7 @@
               <w:noProof/>
             </w:rPr>
           </w:pPr>
-          <w:hyperlink w:anchor="_Toc313615047" w:history="1">
+          <w:hyperlink w:anchor="_Toc313631063" w:history="1">
             <w:r>
               <w:rPr>
                 <w:rStyle w:val="Hyperlink"/>
@@ -2259,7 +2449,7 @@
                 <w:noProof/>
                 <w:webHidden/>
               </w:rPr>
-              <w:instrText xml:space="preserve"> PAGEREF _Toc313615047 \h </w:instrText>
+              <w:instrText xml:space="preserve"> PAGEREF _Toc313631063 \h </w:instrText>
             </w:r>
             <w:r>
               <w:rPr>
@@ -2300,7 +2490,7 @@
               <w:noProof/>
             </w:rPr>
           </w:pPr>
-          <w:hyperlink w:anchor="_Toc313615048" w:history="1">
+          <w:hyperlink w:anchor="_Toc313631064" w:history="1">
             <w:r>
               <w:rPr>
                 <w:rStyle w:val="Hyperlink"/>
@@ -2327,7 +2517,7 @@
                 <w:noProof/>
                 <w:webHidden/>
               </w:rPr>
-              <w:instrText xml:space="preserve"> PAGEREF _Toc313615048 \h </w:instrText>
+              <w:instrText xml:space="preserve"> PAGEREF _Toc313631064 \h </w:instrText>
             </w:r>
             <w:r>
               <w:rPr>
@@ -2368,7 +2558,7 @@
               <w:noProof/>
             </w:rPr>
           </w:pPr>
-          <w:hyperlink w:anchor="_Toc313615049" w:history="1">
+          <w:hyperlink w:anchor="_Toc313631065" w:history="1">
             <w:r>
               <w:rPr>
                 <w:rStyle w:val="Hyperlink"/>
@@ -2395,7 +2585,7 @@
                 <w:noProof/>
                 <w:webHidden/>
               </w:rPr>
-              <w:instrText xml:space="preserve"> PAGEREF _Toc313615049 \h </w:instrText>
+              <w:instrText xml:space="preserve"> PAGEREF _Toc313631065 \h </w:instrText>
             </w:r>
             <w:r>
               <w:rPr>
@@ -2436,7 +2626,7 @@
               <w:noProof/>
             </w:rPr>
           </w:pPr>
-          <w:hyperlink w:anchor="_Toc313615050" w:history="1">
+          <w:hyperlink w:anchor="_Toc313631066" w:history="1">
             <w:r>
               <w:rPr>
                 <w:rStyle w:val="Hyperlink"/>
@@ -2463,7 +2653,7 @@
                 <w:noProof/>
                 <w:webHidden/>
               </w:rPr>
-              <w:instrText xml:space="preserve"> PAGEREF _Toc313615050 \h </w:instrText>
+              <w:instrText xml:space="preserve"> PAGEREF _Toc313631066 \h </w:instrText>
             </w:r>
             <w:r>
               <w:rPr>
@@ -2504,7 +2694,7 @@
               <w:noProof/>
             </w:rPr>
           </w:pPr>
-          <w:hyperlink w:anchor="_Toc313615051" w:history="1">
+          <w:hyperlink w:anchor="_Toc313631067" w:history="1">
             <w:r>
               <w:rPr>
                 <w:rStyle w:val="Hyperlink"/>
@@ -2531,7 +2721,7 @@
                 <w:noProof/>
                 <w:webHidden/>
               </w:rPr>
-              <w:instrText xml:space="preserve"> PAGEREF _Toc313615051 \h </w:instrText>
+              <w:instrText xml:space="preserve"> PAGEREF _Toc313631067 \h </w:instrText>
             </w:r>
             <w:r>
               <w:rPr>
@@ -2572,7 +2762,7 @@
               <w:noProof/>
             </w:rPr>
           </w:pPr>
-          <w:hyperlink w:anchor="_Toc313615052" w:history="1">
+          <w:hyperlink w:anchor="_Toc313631068" w:history="1">
             <w:r>
               <w:rPr>
                 <w:rStyle w:val="Hyperlink"/>
@@ -2599,7 +2789,7 @@
                 <w:noProof/>
                 <w:webHidden/>
               </w:rPr>
-              <w:instrText xml:space="preserve"> PAGEREF _Toc313615052 \h </w:instrText>
+              <w:instrText xml:space="preserve"> PAGEREF _Toc313631068 \h </w:instrText>
             </w:r>
             <w:r>
               <w:rPr>
@@ -2637,7 +2827,7 @@
               <w:noProof/>
             </w:rPr>
           </w:pPr>
-          <w:hyperlink w:anchor="_Toc313615053" w:history="1">
+          <w:hyperlink w:anchor="_Toc313631069" w:history="1">
             <w:r>
               <w:rPr>
                 <w:rStyle w:val="Hyperlink"/>
@@ -2664,7 +2854,7 @@
                 <w:noProof/>
                 <w:webHidden/>
               </w:rPr>
-              <w:instrText xml:space="preserve"> PAGEREF _Toc313615053 \h </w:instrText>
+              <w:instrText xml:space="preserve"> PAGEREF _Toc313631069 \h </w:instrText>
             </w:r>
             <w:r>
               <w:rPr>
@@ -2702,7 +2892,7 @@
               <w:noProof/>
             </w:rPr>
           </w:pPr>
-          <w:hyperlink w:anchor="_Toc313615054" w:history="1">
+          <w:hyperlink w:anchor="_Toc313631070" w:history="1">
             <w:r>
               <w:rPr>
                 <w:rStyle w:val="Hyperlink"/>
@@ -2729,7 +2919,7 @@
                 <w:noProof/>
                 <w:webHidden/>
               </w:rPr>
-              <w:instrText xml:space="preserve"> PAGEREF _Toc313615054 \h </w:instrText>
+              <w:instrText xml:space="preserve"> PAGEREF _Toc313631070 \h </w:instrText>
             </w:r>
             <w:r>
               <w:rPr>
@@ -2770,7 +2960,7 @@
               <w:noProof/>
             </w:rPr>
           </w:pPr>
-          <w:hyperlink w:anchor="_Toc313615055" w:history="1">
+          <w:hyperlink w:anchor="_Toc313631071" w:history="1">
             <w:r>
               <w:rPr>
                 <w:rStyle w:val="Hyperlink"/>
@@ -2797,7 +2987,7 @@
                 <w:noProof/>
                 <w:webHidden/>
               </w:rPr>
-              <w:instrText xml:space="preserve"> PAGEREF _Toc313615055 \h </w:instrText>
+              <w:instrText xml:space="preserve"> PAGEREF _Toc313631071 \h </w:instrText>
             </w:r>
             <w:r>
               <w:rPr>
@@ -2838,7 +3028,7 @@
               <w:noProof/>
             </w:rPr>
           </w:pPr>
-          <w:hyperlink w:anchor="_Toc313615056" w:history="1">
+          <w:hyperlink w:anchor="_Toc313631072" w:history="1">
             <w:r>
               <w:rPr>
                 <w:rStyle w:val="Hyperlink"/>
@@ -2865,7 +3055,7 @@
                 <w:noProof/>
                 <w:webHidden/>
               </w:rPr>
-              <w:instrText xml:space="preserve"> PAGEREF _Toc313615056 \h </w:instrText>
+              <w:instrText xml:space="preserve"> PAGEREF _Toc313631072 \h </w:instrText>
             </w:r>
             <w:r>
               <w:rPr>
@@ -2912,8 +3102,9 @@
       <w:pPr>
         <w:pStyle w:val="Heading1"/>
       </w:pPr>
-      <w:bookmarkStart w:id="1" w:name="_Toc313615015"/>
-      <w:r>
+      <w:bookmarkStart w:id="1" w:name="_Toc313631031"/>
+      <w:r>
+        <w:lastRenderedPageBreak/>
         <w:t>Product Overview</w:t>
       </w:r>
       <w:r>
@@ -3214,7 +3405,7 @@
       <w:pPr>
         <w:pStyle w:val="Heading1"/>
       </w:pPr>
-      <w:bookmarkStart w:id="2" w:name="_Toc313615016"/>
+      <w:bookmarkStart w:id="2" w:name="_Toc313631032"/>
       <w:r>
         <w:t>Product Test Strategy Overview</w:t>
       </w:r>
@@ -3224,7 +3415,7 @@
       <w:pPr>
         <w:pStyle w:val="Heading2"/>
       </w:pPr>
-      <w:bookmarkStart w:id="3" w:name="_Toc313615017"/>
+      <w:bookmarkStart w:id="3" w:name="_Toc313631033"/>
       <w:r>
         <w:t>Limited Test Resources</w:t>
       </w:r>
@@ -3240,32 +3431,32 @@
       </w:r>
       <w:proofErr w:type="gramEnd"/>
       <w:r>
-        <w:t xml:space="preserve"> for PTVS is quite large. PTVS is an outgrowth of over 6 years of work within Microsoft on development environments for Python (and other scripting </w:t>
+        <w:t xml:space="preserve"> for PTVS is quite large. PTVS is an outgrowth of over 6 years of work within Microsoft on development environments for Python (and other scripting language), most recently </w:t>
+      </w:r>
+      <w:proofErr w:type="spellStart"/>
+      <w:r>
+        <w:t>IronPython</w:t>
+      </w:r>
+      <w:proofErr w:type="spellEnd"/>
+      <w:r>
+        <w:t xml:space="preserve"> Tools for Visual Studio, and thus comes with a lot of potential test debt.</w:t>
+      </w:r>
+    </w:p>
+    <w:p>
+      <w:r>
+        <w:t xml:space="preserve">Because of the imbalance between number of SDEs and SDETs, all members of the team participate in test work to a greater degree than normal. Luckily, </w:t>
+      </w:r>
+      <w:proofErr w:type="spellStart"/>
+      <w:r>
+        <w:t>DinoV</w:t>
+      </w:r>
+      <w:proofErr w:type="spellEnd"/>
+      <w:r>
+        <w:t xml:space="preserve"> started life as a tester and has done a lot of </w:t>
       </w:r>
       <w:r>
         <w:lastRenderedPageBreak/>
-        <w:t xml:space="preserve">language), most recently </w:t>
-      </w:r>
-      <w:proofErr w:type="spellStart"/>
-      <w:r>
-        <w:t>IronPython</w:t>
-      </w:r>
-      <w:proofErr w:type="spellEnd"/>
-      <w:r>
-        <w:t xml:space="preserve"> Tools for Visual Studio, and thus comes with a lot of potential test debt.</w:t>
-      </w:r>
-    </w:p>
-    <w:p>
-      <w:r>
-        <w:t xml:space="preserve">Because of the imbalance between number of SDEs and SDETs, all members of the team participate in test work to a greater degree than normal. Luckily, </w:t>
-      </w:r>
-      <w:proofErr w:type="spellStart"/>
-      <w:r>
-        <w:t>DinoV</w:t>
-      </w:r>
-      <w:proofErr w:type="spellEnd"/>
-      <w:r>
-        <w:t xml:space="preserve"> started life as a tester and has done a lot of work making sure of good unit test coverage across the product. As we move forward with new features, we will rely on </w:t>
+        <w:t xml:space="preserve">work making sure of good unit test coverage across the product. As we move forward with new features, we will rely on </w:t>
       </w:r>
       <w:proofErr w:type="spellStart"/>
       <w:r>
@@ -3330,7 +3521,7 @@
       <w:pPr>
         <w:pStyle w:val="Heading2"/>
       </w:pPr>
-      <w:bookmarkStart w:id="4" w:name="_Toc313615018"/>
+      <w:bookmarkStart w:id="4" w:name="_Toc313631034"/>
       <w:r>
         <w:t>Customer Experience is Our Focus</w:t>
       </w:r>
@@ -3400,7 +3591,7 @@
       <w:pPr>
         <w:pStyle w:val="Heading2"/>
       </w:pPr>
-      <w:bookmarkStart w:id="5" w:name="_Toc313615019"/>
+      <w:bookmarkStart w:id="5" w:name="_Toc313631035"/>
       <w:r>
         <w:t>Find Bugs Early</w:t>
       </w:r>
@@ -3424,19 +3615,16 @@
         <w:t>With this in mind, we will organize our test effort to catch bugs as early in the product cycle as possible.  This puts a burden on test to make sure scenarios are sharply defined, that designs are well thought through and reviewed, that product code is testable</w:t>
       </w:r>
       <w:r>
-        <w:t xml:space="preserve">, that the test team understands the product code and has a good idea what areas need extra testing, and that end-to-end tests dig a little deeper into those key areas. Test will spend more time than usual on design review and code review. There will be a lot of white-box testing with an eye toward exercising parts of the code which look fragile or </w:t>
-      </w:r>
+        <w:t>, that the test team understands the product code and has a good idea what areas need extra testing, and that end-to-end tests dig a little deeper into those key areas. Test will spend more time than usual on design review and code review. There will be a lot of white-box testing with an eye toward exercising parts of the code which look fragile or complicated. And we’ll put a lot of value on developing end-to-end and integration tests that make sure all parts of the system are exercised.</w:t>
+      </w:r>
+    </w:p>
+    <w:p>
+      <w:pPr>
+        <w:pStyle w:val="Heading2"/>
+      </w:pPr>
+      <w:bookmarkStart w:id="6" w:name="_Toc313631036"/>
       <w:r>
         <w:lastRenderedPageBreak/>
-        <w:t>complicated. And we’ll put a lot of value on developing end-to-end and integration tests that make sure all parts of the system are exercised.</w:t>
-      </w:r>
-    </w:p>
-    <w:p>
-      <w:pPr>
-        <w:pStyle w:val="Heading2"/>
-      </w:pPr>
-      <w:bookmarkStart w:id="6" w:name="_Toc313615020"/>
-      <w:r>
         <w:t>Confidence in Quality</w:t>
       </w:r>
       <w:bookmarkEnd w:id="6"/>
@@ -3536,7 +3724,7 @@
       <w:pPr>
         <w:pStyle w:val="Heading2"/>
       </w:pPr>
-      <w:bookmarkStart w:id="7" w:name="_Toc313615021"/>
+      <w:bookmarkStart w:id="7" w:name="_Toc313631037"/>
       <w:r>
         <w:t>Quality Risks (new in 1.1)</w:t>
       </w:r>
@@ -3563,8 +3751,6 @@
       <w:r>
         <w:t xml:space="preserve">The Roslyn CTP didn't change the GUID on the REPL component, causing PTVS to break. </w:t>
       </w:r>
-      <w:bookmarkStart w:id="8" w:name="_GoBack"/>
-      <w:bookmarkEnd w:id="8"/>
     </w:p>
     <w:p>
       <w:pPr>
@@ -3629,87 +3815,87 @@
     </w:p>
     <w:p>
       <w:r>
-        <w:t xml:space="preserve">This seems like a really hard problem, and I'm not sure how to suggest going about addressing it. Expanding the test matrix to include a bunch of random components is hopeless, because who knows what the next fragile piece of code will be that impacts the product?  On the other hand, as you move </w:t>
+        <w:t xml:space="preserve">This seems like a really hard problem, and I'm not sure how to suggest going about addressing it. Expanding the test matrix to include a bunch of random components is hopeless, because who knows what the next fragile piece of code will be that impacts the product?  On the other hand, as you move forward you'll have more and more opportunities to depend on code that other people wrote whose quality might be questionable.  </w:t>
+      </w:r>
+      <w:proofErr w:type="spellStart"/>
+      <w:r>
+        <w:t>Ditertools</w:t>
+      </w:r>
+      <w:proofErr w:type="spellEnd"/>
+      <w:r>
+        <w:t xml:space="preserve"> will rely on Isotope for quality.  </w:t>
+      </w:r>
+      <w:proofErr w:type="spellStart"/>
+      <w:r>
+        <w:t>Django</w:t>
+      </w:r>
+      <w:proofErr w:type="spellEnd"/>
+      <w:r>
+        <w:t xml:space="preserve"> support is going to implicate Azure components.  </w:t>
+      </w:r>
+      <w:proofErr w:type="gramStart"/>
+      <w:r>
+        <w:t xml:space="preserve">Even something as small as "integrate PTVS into Solution Navigator" is </w:t>
       </w:r>
       <w:r>
         <w:lastRenderedPageBreak/>
-        <w:t xml:space="preserve">forward you'll have more and more opportunities to depend on code that other people wrote whose quality might be questionable.  </w:t>
-      </w:r>
-      <w:proofErr w:type="spellStart"/>
-      <w:r>
-        <w:t>Ditertools</w:t>
-      </w:r>
-      <w:proofErr w:type="spellEnd"/>
-      <w:r>
-        <w:t xml:space="preserve"> will rely on Isotope for quality.  </w:t>
-      </w:r>
-      <w:proofErr w:type="spellStart"/>
-      <w:r>
-        <w:t>Django</w:t>
-      </w:r>
-      <w:proofErr w:type="spellEnd"/>
-      <w:r>
-        <w:t xml:space="preserve"> support is going to implicate Azure components.  </w:t>
+        <w:t>starting to look more risky to me than it did 6 months ago.</w:t>
+      </w:r>
+      <w:proofErr w:type="gramEnd"/>
+      <w:r>
+        <w:t xml:space="preserve"> Additionally, the stochastic nature of some of these bugs (VS extension load order!) seems to indicate that finding them is going to be much less systematic than you might like.  </w:t>
+      </w:r>
+    </w:p>
+    <w:p>
+      <w:r>
+        <w:t xml:space="preserve">Perhaps one way to start looking at this is to have a “kitchen sink” configuration, which includes every Python version, VS Ultimate, and a lot of popular VS plugins. This will randomize the VS environment a little, hopefully giving us a chance to expose product-load issues and other </w:t>
+      </w:r>
+      <w:proofErr w:type="spellStart"/>
+      <w:r>
+        <w:t>compat</w:t>
+      </w:r>
+      <w:proofErr w:type="spellEnd"/>
+      <w:r>
+        <w:t xml:space="preserve"> issues.</w:t>
+      </w:r>
+    </w:p>
+    <w:p>
+      <w:r>
+        <w:t>Another thing that will help is to make a small test matrix that involves checking the key VS languages: C++, C#, VB, and F#. We would need to verify basic functionality doesn’t break as a result of installing PTVS.</w:t>
+      </w:r>
+    </w:p>
+    <w:p>
+      <w:r>
+        <w:t>This work is all TBD, and not necessarily in scope for 1.1 RTM.</w:t>
+      </w:r>
+    </w:p>
+    <w:p>
+      <w:pPr>
+        <w:pStyle w:val="Heading1"/>
+      </w:pPr>
+      <w:bookmarkStart w:id="8" w:name="_Toc313631038"/>
+      <w:r>
+        <w:t xml:space="preserve">Summary </w:t>
       </w:r>
       <w:proofErr w:type="gramStart"/>
       <w:r>
-        <w:t>Even something as small as "integrate PTVS into Solution Navigator" is starting to look more risky to me than it did 6 months ago.</w:t>
-      </w:r>
+        <w:t>of  Work</w:t>
+      </w:r>
+      <w:bookmarkEnd w:id="8"/>
       <w:proofErr w:type="gramEnd"/>
-      <w:r>
-        <w:t xml:space="preserve"> Additionally, the stochastic nature of some of these bugs (VS extension load order!) seems to indicate that finding them is going to be much less systematic than you might like.  </w:t>
-      </w:r>
-    </w:p>
-    <w:p>
-      <w:r>
-        <w:t xml:space="preserve">Perhaps one way to start looking at this is to have a “kitchen sink” configuration, which includes every Python version, VS Ultimate, and a lot of popular VS plugins. This will randomize the VS environment a little, hopefully giving us a chance to expose product-load issues and other </w:t>
-      </w:r>
-      <w:proofErr w:type="spellStart"/>
-      <w:r>
-        <w:t>compat</w:t>
-      </w:r>
-      <w:proofErr w:type="spellEnd"/>
-      <w:r>
-        <w:t xml:space="preserve"> issues.</w:t>
-      </w:r>
-    </w:p>
-    <w:p>
-      <w:r>
-        <w:t>Another thing that will help is to make a small test matrix that involves checking the key VS languages: C++, C#, VB, and F#. We would need to verify basic functionality doesn’t break as a result of installing PTVS.</w:t>
-      </w:r>
-    </w:p>
-    <w:p>
-      <w:r>
-        <w:t>This work is all TBD, and not necessarily in scope for 1.1 RTM.</w:t>
-      </w:r>
-    </w:p>
-    <w:p>
-      <w:pPr>
-        <w:pStyle w:val="Heading1"/>
-      </w:pPr>
-      <w:bookmarkStart w:id="9" w:name="_Toc313615022"/>
-      <w:r>
-        <w:t xml:space="preserve">Summary </w:t>
-      </w:r>
-      <w:proofErr w:type="gramStart"/>
-      <w:r>
-        <w:t>of  Work</w:t>
+    </w:p>
+    <w:p>
+      <w:pPr>
+        <w:pStyle w:val="Heading2"/>
+      </w:pPr>
+      <w:bookmarkStart w:id="9" w:name="_Toc313631039"/>
+      <w:r>
+        <w:t xml:space="preserve">Test </w:t>
+      </w:r>
+      <w:r>
+        <w:t>Priorities</w:t>
       </w:r>
       <w:bookmarkEnd w:id="9"/>
-      <w:proofErr w:type="gramEnd"/>
-    </w:p>
-    <w:p>
-      <w:pPr>
-        <w:pStyle w:val="Heading2"/>
-      </w:pPr>
-      <w:bookmarkStart w:id="10" w:name="_Toc313615023"/>
-      <w:r>
-        <w:t xml:space="preserve">Test </w:t>
-      </w:r>
-      <w:r>
-        <w:t>Priorities</w:t>
-      </w:r>
-      <w:bookmarkEnd w:id="10"/>
     </w:p>
     <w:p>
       <w:r>
@@ -3928,7 +4114,6 @@
         </w:numPr>
       </w:pPr>
       <w:r>
-        <w:lastRenderedPageBreak/>
         <w:t xml:space="preserve">End-to-end scenario tests of non-core features, or of features which get extensive testing by partner teams such as </w:t>
       </w:r>
       <w:proofErr w:type="spellStart"/>
@@ -3961,6 +4146,7 @@
         </w:numPr>
       </w:pPr>
       <w:r>
+        <w:lastRenderedPageBreak/>
         <w:t xml:space="preserve">Functionality verification of other VS languages for </w:t>
       </w:r>
       <w:proofErr w:type="spellStart"/>
@@ -4307,85 +4493,82 @@
       <w:pPr>
         <w:pStyle w:val="Heading1"/>
       </w:pPr>
-      <w:bookmarkStart w:id="11" w:name="_Toc313615024"/>
+      <w:bookmarkStart w:id="10" w:name="_Toc313631040"/>
       <w:r>
         <w:t>Product Test Strategy by Product Area</w:t>
       </w:r>
+      <w:bookmarkEnd w:id="10"/>
+    </w:p>
+    <w:p>
+      <w:pPr>
+        <w:pStyle w:val="Heading2"/>
+      </w:pPr>
+      <w:bookmarkStart w:id="11" w:name="_Toc313631041"/>
+      <w:r>
+        <w:t xml:space="preserve">Current </w:t>
+      </w:r>
+      <w:r>
+        <w:t>IDE Features</w:t>
+      </w:r>
       <w:bookmarkEnd w:id="11"/>
     </w:p>
     <w:p>
       <w:pPr>
-        <w:pStyle w:val="Heading2"/>
-      </w:pPr>
-      <w:bookmarkStart w:id="12" w:name="_Toc313615025"/>
-      <w:r>
-        <w:t xml:space="preserve">Current </w:t>
-      </w:r>
-      <w:r>
-        <w:t>IDE Features</w:t>
+        <w:pStyle w:val="Heading3"/>
+      </w:pPr>
+      <w:bookmarkStart w:id="12" w:name="_Toc313631042"/>
+      <w:r>
+        <w:t>Release Management</w:t>
       </w:r>
       <w:bookmarkEnd w:id="12"/>
     </w:p>
     <w:p>
+      <w:r>
+        <w:t xml:space="preserve">Part of our product release cycle involves pushing code from our internal repositories to </w:t>
+      </w:r>
+      <w:proofErr w:type="spellStart"/>
+      <w:r>
+        <w:t>Codeplex</w:t>
+      </w:r>
+      <w:proofErr w:type="spellEnd"/>
+      <w:r>
+        <w:t xml:space="preserve">.  Before this happens, we need to ensure that all the files pushed to </w:t>
+      </w:r>
+      <w:proofErr w:type="spellStart"/>
+      <w:r>
+        <w:t>Codeplex</w:t>
+      </w:r>
+      <w:proofErr w:type="spellEnd"/>
+      <w:r>
+        <w:t xml:space="preserve"> have the appropriate licenses attached, and that they pass </w:t>
+      </w:r>
+      <w:proofErr w:type="spellStart"/>
+      <w:r>
+        <w:t>Policheck</w:t>
+      </w:r>
+      <w:proofErr w:type="spellEnd"/>
+      <w:r>
+        <w:t xml:space="preserve">. Since </w:t>
+      </w:r>
+      <w:proofErr w:type="spellStart"/>
+      <w:r>
+        <w:t>Codeplex</w:t>
+      </w:r>
+      <w:proofErr w:type="spellEnd"/>
+      <w:r>
+        <w:t xml:space="preserve"> pushes happen whenever bugs are fixed or features are implemented, automating this process is P0.</w:t>
+      </w:r>
+    </w:p>
+    <w:p>
       <w:pPr>
         <w:pStyle w:val="Heading3"/>
       </w:pPr>
-      <w:bookmarkStart w:id="13" w:name="_Toc313615026"/>
-      <w:r>
-        <w:t>Release Management</w:t>
+      <w:bookmarkStart w:id="13" w:name="_Toc313631043"/>
+      <w:r>
+        <w:lastRenderedPageBreak/>
+        <w:t>Installation</w:t>
       </w:r>
       <w:bookmarkEnd w:id="13"/>
-    </w:p>
-    <w:p>
-      <w:r>
-        <w:t xml:space="preserve">Part of our product release cycle involves pushing code from our internal repositories to </w:t>
-      </w:r>
-      <w:proofErr w:type="spellStart"/>
-      <w:r>
-        <w:t>Codeplex</w:t>
-      </w:r>
-      <w:proofErr w:type="spellEnd"/>
-      <w:r>
-        <w:t xml:space="preserve">.  Before this happens, we need to ensure that all the files pushed to </w:t>
-      </w:r>
-      <w:proofErr w:type="spellStart"/>
-      <w:r>
-        <w:t>Codeplex</w:t>
-      </w:r>
-      <w:proofErr w:type="spellEnd"/>
-      <w:r>
-        <w:t xml:space="preserve"> have the appropriate </w:t>
-      </w:r>
-      <w:r>
-        <w:lastRenderedPageBreak/>
-        <w:t xml:space="preserve">licenses attached, and that they pass </w:t>
-      </w:r>
-      <w:proofErr w:type="spellStart"/>
-      <w:r>
-        <w:t>Policheck</w:t>
-      </w:r>
-      <w:proofErr w:type="spellEnd"/>
-      <w:r>
-        <w:t xml:space="preserve">. Since </w:t>
-      </w:r>
-      <w:proofErr w:type="spellStart"/>
-      <w:r>
-        <w:t>Codeplex</w:t>
-      </w:r>
-      <w:proofErr w:type="spellEnd"/>
-      <w:r>
-        <w:t xml:space="preserve"> pushes happen whenever bugs are fixed or features are implemented, automating this process is P0.</w:t>
-      </w:r>
-    </w:p>
-    <w:p>
-      <w:pPr>
-        <w:pStyle w:val="Heading3"/>
-      </w:pPr>
-      <w:bookmarkStart w:id="14" w:name="_Toc313615027"/>
-      <w:r>
-        <w:t>Installation</w:t>
-      </w:r>
-      <w:bookmarkEnd w:id="14"/>
     </w:p>
     <w:p>
       <w:r>
@@ -4550,11 +4733,11 @@
       <w:pPr>
         <w:pStyle w:val="Heading3"/>
       </w:pPr>
-      <w:bookmarkStart w:id="15" w:name="_Toc313615028"/>
+      <w:bookmarkStart w:id="14" w:name="_Toc313631044"/>
       <w:r>
         <w:t>Python Version Support Matrix</w:t>
       </w:r>
-      <w:bookmarkEnd w:id="15"/>
+      <w:bookmarkEnd w:id="14"/>
     </w:p>
     <w:p>
       <w:pPr>
@@ -4752,12 +4935,12 @@
       <w:pPr>
         <w:pStyle w:val="Heading3"/>
       </w:pPr>
-      <w:bookmarkStart w:id="16" w:name="_Toc313615029"/>
+      <w:bookmarkStart w:id="15" w:name="_Toc313631045"/>
       <w:r>
         <w:lastRenderedPageBreak/>
         <w:t>Test matrix for Python Tools “full test pass”</w:t>
       </w:r>
-      <w:bookmarkEnd w:id="16"/>
+      <w:bookmarkEnd w:id="15"/>
     </w:p>
     <w:p>
       <w:pPr>
@@ -8167,55 +8350,55 @@
       <w:pPr>
         <w:pStyle w:val="Heading3"/>
       </w:pPr>
-      <w:bookmarkStart w:id="17" w:name="_Toc313615030"/>
+      <w:bookmarkStart w:id="16" w:name="_Toc313631046"/>
       <w:r>
         <w:lastRenderedPageBreak/>
         <w:t>Compatibility with VS Plugins and Core VS Languages</w:t>
       </w:r>
+      <w:bookmarkEnd w:id="16"/>
+    </w:p>
+    <w:p>
+      <w:proofErr w:type="gramStart"/>
+      <w:r>
+        <w:t>TBD after 1.1 (see “Quality Risks” section).</w:t>
+      </w:r>
+      <w:proofErr w:type="gramEnd"/>
+    </w:p>
+    <w:p>
+      <w:pPr>
+        <w:pStyle w:val="Heading3"/>
+      </w:pPr>
+      <w:bookmarkStart w:id="17" w:name="_Toc313631047"/>
+      <w:r>
+        <w:t>PTVS Configuration Options</w:t>
+      </w:r>
       <w:bookmarkEnd w:id="17"/>
     </w:p>
     <w:p>
-      <w:proofErr w:type="gramStart"/>
-      <w:r>
-        <w:t>TBD after 1.1 (see “Quality Risks” section).</w:t>
-      </w:r>
-      <w:proofErr w:type="gramEnd"/>
+      <w:r>
+        <w:t>PTVS has a number of configuration options wh</w:t>
+      </w:r>
+      <w:r>
+        <w:t>ich control how the IDE behaves; all options are centralized under the Tools-&gt;Options-&gt;Python submenu.</w:t>
+      </w:r>
+    </w:p>
+    <w:p>
+      <w:r>
+        <w:t>These options should be tested in the context of their respective features.  Testing configuration options can be automated through the DTE. This is P0.</w:t>
+      </w:r>
     </w:p>
     <w:p>
       <w:pPr>
         <w:pStyle w:val="Heading3"/>
       </w:pPr>
-      <w:bookmarkStart w:id="18" w:name="_Toc313615031"/>
-      <w:r>
-        <w:t>PTVS Configuration Options</w:t>
+      <w:bookmarkStart w:id="18" w:name="_Toc313631048"/>
+      <w:r>
+        <w:t>Code Analysis</w:t>
       </w:r>
       <w:bookmarkEnd w:id="18"/>
     </w:p>
     <w:p>
       <w:r>
-        <w:t>PTVS has a number of configuration options wh</w:t>
-      </w:r>
-      <w:r>
-        <w:t>ich control how the IDE behaves; all options are centralized under the Tools-&gt;Options-&gt;Python submenu.</w:t>
-      </w:r>
-    </w:p>
-    <w:p>
-      <w:r>
-        <w:t>These options should be tested in the context of their respective features.  Testing configuration options can be automated through the DTE. This is P0.</w:t>
-      </w:r>
-    </w:p>
-    <w:p>
-      <w:pPr>
-        <w:pStyle w:val="Heading3"/>
-      </w:pPr>
-      <w:bookmarkStart w:id="19" w:name="_Toc313615032"/>
-      <w:r>
-        <w:t>Code Analysis</w:t>
-      </w:r>
-      <w:bookmarkEnd w:id="19"/>
-    </w:p>
-    <w:p>
-      <w:r>
         <w:t>The Code Analysis engine is the basis for all the features of PTVS which rely on a syntactic or semantic understanding of the user’s code.  It is not directly available to customers who are using PTVS in the core scenario as a Python IDE.  It is accessible programmatically to developers who want to extend or enhance PTVS.</w:t>
       </w:r>
     </w:p>
@@ -8233,16 +8416,16 @@
       </w:r>
     </w:p>
     <w:p>
-      <w:commentRangeStart w:id="20"/>
+      <w:commentRangeStart w:id="19"/>
       <w:r>
         <w:t xml:space="preserve">Therefore we are NOT </w:t>
       </w:r>
-      <w:commentRangeEnd w:id="20"/>
+      <w:commentRangeEnd w:id="19"/>
       <w:r>
         <w:rPr>
           <w:rStyle w:val="CommentReference"/>
         </w:rPr>
-        <w:commentReference w:id="20"/>
+        <w:commentReference w:id="19"/>
       </w:r>
       <w:r>
         <w:t xml:space="preserve">going to do any extra test work around the API for the Code Analysis engine. Features of the Analysis engine which are visible to the user of the IDE will be tested in the context of those IDE features. Refactoring, </w:t>
@@ -8260,11 +8443,11 @@
       <w:pPr>
         <w:pStyle w:val="Heading3"/>
       </w:pPr>
-      <w:bookmarkStart w:id="21" w:name="_Toc313615033"/>
+      <w:bookmarkStart w:id="20" w:name="_Toc313631049"/>
       <w:r>
         <w:t>Debugging</w:t>
       </w:r>
-      <w:bookmarkEnd w:id="21"/>
+      <w:bookmarkEnd w:id="20"/>
     </w:p>
     <w:p>
       <w:r>
@@ -8479,11 +8662,11 @@
       <w:pPr>
         <w:pStyle w:val="Heading3"/>
       </w:pPr>
-      <w:bookmarkStart w:id="22" w:name="_Toc313615034"/>
+      <w:bookmarkStart w:id="21" w:name="_Toc313631050"/>
       <w:r>
         <w:t>Editor</w:t>
       </w:r>
-      <w:bookmarkEnd w:id="22"/>
+      <w:bookmarkEnd w:id="21"/>
     </w:p>
     <w:p>
       <w:r>
@@ -8547,16 +8730,16 @@
       <w:r>
         <w:t xml:space="preserve"> testing of the editor with large buffer sizes and </w:t>
       </w:r>
-      <w:commentRangeStart w:id="23"/>
+      <w:commentRangeStart w:id="22"/>
       <w:r>
         <w:t>long line lengths</w:t>
       </w:r>
-      <w:commentRangeEnd w:id="23"/>
+      <w:commentRangeEnd w:id="22"/>
       <w:r>
         <w:rPr>
           <w:rStyle w:val="CommentReference"/>
         </w:rPr>
-        <w:commentReference w:id="23"/>
+        <w:commentReference w:id="22"/>
       </w:r>
       <w:r>
         <w:t xml:space="preserve"> is an important P1.</w:t>
@@ -8566,12 +8749,12 @@
       <w:pPr>
         <w:pStyle w:val="Heading3"/>
       </w:pPr>
-      <w:bookmarkStart w:id="24" w:name="_Toc313615035"/>
+      <w:bookmarkStart w:id="23" w:name="_Toc313631051"/>
       <w:proofErr w:type="spellStart"/>
       <w:r>
         <w:t>Intellisense</w:t>
       </w:r>
-      <w:bookmarkEnd w:id="24"/>
+      <w:bookmarkEnd w:id="23"/>
       <w:proofErr w:type="spellEnd"/>
     </w:p>
     <w:p>
@@ -8797,11 +8980,11 @@
       <w:pPr>
         <w:pStyle w:val="Heading3"/>
       </w:pPr>
-      <w:bookmarkStart w:id="25" w:name="_Toc313615036"/>
+      <w:bookmarkStart w:id="24" w:name="_Toc313631052"/>
       <w:r>
         <w:t>Refactoring</w:t>
       </w:r>
-      <w:bookmarkEnd w:id="25"/>
+      <w:bookmarkEnd w:id="24"/>
     </w:p>
     <w:p>
       <w:proofErr w:type="spellStart"/>
@@ -8875,11 +9058,11 @@
       <w:r>
         <w:t xml:space="preserve">Automated functionality testing of the </w:t>
       </w:r>
-      <w:commentRangeStart w:id="26"/>
+      <w:commentRangeStart w:id="25"/>
       <w:r>
         <w:t xml:space="preserve">refactoring engine through the </w:t>
       </w:r>
-      <w:commentRangeEnd w:id="26"/>
+      <w:commentRangeEnd w:id="25"/>
       <w:r>
         <w:t>DTE</w:t>
       </w:r>
@@ -8887,7 +9070,7 @@
         <w:rPr>
           <w:rStyle w:val="CommentReference"/>
         </w:rPr>
-        <w:commentReference w:id="26"/>
+        <w:commentReference w:id="25"/>
       </w:r>
       <w:r>
         <w:t>. The test space here is large; to name some test case examples: comments should be preserved in extracted methods; renames should not rename inside comments; renames and method extractions need to respect Python scope rules</w:t>
@@ -8975,12 +9158,12 @@
       <w:pPr>
         <w:pStyle w:val="Heading3"/>
       </w:pPr>
-      <w:bookmarkStart w:id="27" w:name="_Toc313615037"/>
+      <w:bookmarkStart w:id="26" w:name="_Toc313631053"/>
       <w:r>
         <w:lastRenderedPageBreak/>
         <w:t>Profiling</w:t>
       </w:r>
-      <w:bookmarkEnd w:id="27"/>
+      <w:bookmarkEnd w:id="26"/>
     </w:p>
     <w:p>
       <w:r>
@@ -9050,7 +9233,7 @@
         <w:rPr>
           <w:rStyle w:val="CommentReference"/>
         </w:rPr>
-        <w:commentReference w:id="28"/>
+        <w:commentReference w:id="27"/>
       </w:r>
       <w:r>
         <w:t>,</w:t>
@@ -9139,11 +9322,11 @@
       <w:pPr>
         <w:pStyle w:val="Heading3"/>
       </w:pPr>
-      <w:bookmarkStart w:id="29" w:name="_Toc313615038"/>
+      <w:bookmarkStart w:id="28" w:name="_Toc313631054"/>
       <w:r>
         <w:t>Solution Management</w:t>
       </w:r>
-      <w:bookmarkEnd w:id="29"/>
+      <w:bookmarkEnd w:id="28"/>
     </w:p>
     <w:p>
       <w:r>
@@ -9235,11 +9418,11 @@
       <w:pPr>
         <w:pStyle w:val="Heading3"/>
       </w:pPr>
-      <w:bookmarkStart w:id="30" w:name="_Toc313615039"/>
+      <w:bookmarkStart w:id="29" w:name="_Toc313631055"/>
       <w:r>
         <w:t>Code Browsing</w:t>
       </w:r>
-      <w:bookmarkEnd w:id="30"/>
+      <w:bookmarkEnd w:id="29"/>
     </w:p>
     <w:p>
       <w:r>
@@ -9365,11 +9548,11 @@
       <w:pPr>
         <w:pStyle w:val="Heading3"/>
       </w:pPr>
-      <w:bookmarkStart w:id="31" w:name="_Toc313615040"/>
+      <w:bookmarkStart w:id="30" w:name="_Toc313631056"/>
       <w:r>
         <w:t>REPL</w:t>
       </w:r>
-      <w:bookmarkEnd w:id="31"/>
+      <w:bookmarkEnd w:id="30"/>
     </w:p>
     <w:p>
       <w:r>
@@ -9408,16 +9591,16 @@
           <w:numId w:val="18"/>
         </w:numPr>
       </w:pPr>
-      <w:commentRangeStart w:id="32"/>
+      <w:commentRangeStart w:id="31"/>
       <w:r>
         <w:t>REPL scale testing examining REPL performance under extreme usage scenarios is P0</w:t>
       </w:r>
-      <w:commentRangeEnd w:id="32"/>
+      <w:commentRangeEnd w:id="31"/>
       <w:r>
         <w:rPr>
           <w:rStyle w:val="CommentReference"/>
         </w:rPr>
-        <w:commentReference w:id="32"/>
+        <w:commentReference w:id="31"/>
       </w:r>
     </w:p>
     <w:p>
@@ -9501,26 +9684,26 @@
       <w:pPr>
         <w:pStyle w:val="Heading3"/>
       </w:pPr>
-      <w:bookmarkStart w:id="33" w:name="_Sho_&amp;_IPython"/>
-      <w:bookmarkStart w:id="34" w:name="_Toc313615041"/>
+      <w:bookmarkStart w:id="32" w:name="_Sho_&amp;_IPython"/>
+      <w:bookmarkStart w:id="33" w:name="_Toc313631057"/>
+      <w:bookmarkEnd w:id="32"/>
+      <w:proofErr w:type="spellStart"/>
+      <w:r>
+        <w:t>Sho</w:t>
+      </w:r>
+      <w:proofErr w:type="spellEnd"/>
+      <w:r>
+        <w:t xml:space="preserve"> &amp; </w:t>
+      </w:r>
+      <w:proofErr w:type="spellStart"/>
+      <w:r>
+        <w:t>IPython</w:t>
+      </w:r>
+      <w:proofErr w:type="spellEnd"/>
+      <w:r>
+        <w:t xml:space="preserve"> support</w:t>
+      </w:r>
       <w:bookmarkEnd w:id="33"/>
-      <w:proofErr w:type="spellStart"/>
-      <w:r>
-        <w:t>Sho</w:t>
-      </w:r>
-      <w:proofErr w:type="spellEnd"/>
-      <w:r>
-        <w:t xml:space="preserve"> &amp; </w:t>
-      </w:r>
-      <w:proofErr w:type="spellStart"/>
-      <w:r>
-        <w:t>IPython</w:t>
-      </w:r>
-      <w:proofErr w:type="spellEnd"/>
-      <w:r>
-        <w:t xml:space="preserve"> support</w:t>
-      </w:r>
-      <w:bookmarkEnd w:id="34"/>
     </w:p>
     <w:p>
       <w:r>
@@ -9912,26 +10095,26 @@
       <w:pPr>
         <w:pStyle w:val="Heading2"/>
       </w:pPr>
-      <w:bookmarkStart w:id="35" w:name="_Toc313615042"/>
+      <w:bookmarkStart w:id="34" w:name="_Toc313631058"/>
       <w:r>
         <w:t>Libraries</w:t>
       </w:r>
+      <w:bookmarkEnd w:id="34"/>
+    </w:p>
+    <w:p>
+      <w:pPr>
+        <w:pStyle w:val="Heading3"/>
+      </w:pPr>
+      <w:bookmarkStart w:id="35" w:name="_Toc313631059"/>
+      <w:proofErr w:type="spellStart"/>
+      <w:proofErr w:type="gramStart"/>
+      <w:r>
+        <w:t>d</w:t>
+      </w:r>
+      <w:r>
+        <w:t>itertools</w:t>
+      </w:r>
       <w:bookmarkEnd w:id="35"/>
-    </w:p>
-    <w:p>
-      <w:pPr>
-        <w:pStyle w:val="Heading3"/>
-      </w:pPr>
-      <w:bookmarkStart w:id="36" w:name="_Toc313615043"/>
-      <w:proofErr w:type="spellStart"/>
-      <w:proofErr w:type="gramStart"/>
-      <w:r>
-        <w:t>d</w:t>
-      </w:r>
-      <w:r>
-        <w:t>itertools</w:t>
-      </w:r>
-      <w:bookmarkEnd w:id="36"/>
       <w:proofErr w:type="spellEnd"/>
       <w:proofErr w:type="gramEnd"/>
     </w:p>
@@ -10172,12 +10355,12 @@
       <w:pPr>
         <w:pStyle w:val="Heading3"/>
       </w:pPr>
-      <w:bookmarkStart w:id="37" w:name="_Toc313615044"/>
+      <w:bookmarkStart w:id="36" w:name="_Toc313631060"/>
       <w:proofErr w:type="spellStart"/>
       <w:r>
         <w:t>PyKinect</w:t>
       </w:r>
-      <w:bookmarkEnd w:id="37"/>
+      <w:bookmarkEnd w:id="36"/>
       <w:proofErr w:type="spellEnd"/>
     </w:p>
     <w:p>
@@ -10326,16 +10509,16 @@
       <w:r>
         <w:t xml:space="preserve"> as such a test infrastructure doesn’t exist currently.  But it is far out of scope in terms of day-to-day activities for the PTVS </w:t>
       </w:r>
-      <w:commentRangeStart w:id="38"/>
+      <w:commentRangeStart w:id="37"/>
       <w:r>
         <w:t>team</w:t>
       </w:r>
-      <w:commentRangeEnd w:id="38"/>
+      <w:commentRangeEnd w:id="37"/>
       <w:r>
         <w:rPr>
           <w:rStyle w:val="CommentReference"/>
         </w:rPr>
-        <w:commentReference w:id="38"/>
+        <w:commentReference w:id="37"/>
       </w:r>
       <w:r>
         <w:t>.</w:t>
@@ -10358,12 +10541,12 @@
       <w:pPr>
         <w:pStyle w:val="Heading3"/>
       </w:pPr>
-      <w:bookmarkStart w:id="39" w:name="_Toc313615045"/>
+      <w:bookmarkStart w:id="38" w:name="_Toc313631061"/>
       <w:proofErr w:type="spellStart"/>
       <w:r>
         <w:t>Pyvot</w:t>
       </w:r>
-      <w:bookmarkEnd w:id="39"/>
+      <w:bookmarkEnd w:id="38"/>
       <w:proofErr w:type="spellEnd"/>
     </w:p>
     <w:p>
@@ -10551,115 +10734,115 @@
       <w:pPr>
         <w:pStyle w:val="Heading2"/>
       </w:pPr>
-      <w:bookmarkStart w:id="40" w:name="_Toc313615046"/>
+      <w:bookmarkStart w:id="39" w:name="_Toc313631062"/>
       <w:r>
         <w:t>Win8 Support</w:t>
       </w:r>
+      <w:bookmarkEnd w:id="39"/>
+    </w:p>
+    <w:p>
+      <w:r>
+        <w:t>Win8 support has been postponed because of concerns from the Windows team.</w:t>
+      </w:r>
+      <w:r>
+        <w:t xml:space="preserve"> Expect this section to be huge.</w:t>
+      </w:r>
+      <w:r>
+        <w:t xml:space="preserve"> But it also won’t be fleshed out until the 2.0 </w:t>
+      </w:r>
+      <w:r>
+        <w:t xml:space="preserve">planning </w:t>
+      </w:r>
+      <w:r>
+        <w:t>timeframe (or afterwards).</w:t>
+      </w:r>
+    </w:p>
+    <w:p>
+      <w:pPr>
+        <w:pStyle w:val="Heading1"/>
+      </w:pPr>
+      <w:bookmarkStart w:id="40" w:name="_Toc313631063"/>
+      <w:r>
+        <w:t>Other Test Activities</w:t>
+      </w:r>
       <w:bookmarkEnd w:id="40"/>
     </w:p>
     <w:p>
-      <w:r>
-        <w:t>Win8 support has been postponed because of concerns from the Windows team.</w:t>
-      </w:r>
-      <w:r>
-        <w:t xml:space="preserve"> Expect this section to be huge.</w:t>
-      </w:r>
-      <w:r>
-        <w:t xml:space="preserve"> But it also won’t be fleshed out until the 2.0 </w:t>
-      </w:r>
-      <w:r>
-        <w:t xml:space="preserve">planning </w:t>
-      </w:r>
-      <w:r>
-        <w:t>timeframe (or afterwards).</w:t>
-      </w:r>
-    </w:p>
-    <w:p>
-      <w:pPr>
-        <w:pStyle w:val="Heading1"/>
-      </w:pPr>
-      <w:bookmarkStart w:id="41" w:name="_Toc313615047"/>
-      <w:r>
-        <w:t>Other Test Activities</w:t>
+      <w:pPr>
+        <w:pStyle w:val="Heading2"/>
+      </w:pPr>
+      <w:bookmarkStart w:id="41" w:name="_Toc313631064"/>
+      <w:r>
+        <w:t>Test Automation</w:t>
       </w:r>
       <w:bookmarkEnd w:id="41"/>
     </w:p>
     <w:p>
+      <w:r>
+        <w:t xml:space="preserve">TBD – Describe automation issues not covered above, including how we automate the supported versions matrix, </w:t>
+      </w:r>
+      <w:proofErr w:type="spellStart"/>
+      <w:r>
+        <w:t>ditertools</w:t>
+      </w:r>
+      <w:proofErr w:type="spellEnd"/>
+      <w:r>
+        <w:t xml:space="preserve">, MPI debugging, and strategies for </w:t>
+      </w:r>
+      <w:r>
+        <w:t>future automation for cloudy features.</w:t>
+      </w:r>
+    </w:p>
+    <w:p>
       <w:pPr>
         <w:pStyle w:val="Heading2"/>
       </w:pPr>
-      <w:bookmarkStart w:id="42" w:name="_Toc313615048"/>
-      <w:r>
-        <w:t>Test Automation</w:t>
+      <w:bookmarkStart w:id="42" w:name="_Toc313631065"/>
+      <w:r>
+        <w:t>Code Coverage</w:t>
       </w:r>
       <w:bookmarkEnd w:id="42"/>
     </w:p>
     <w:p>
       <w:r>
-        <w:t xml:space="preserve">TBD – Describe automation issues not covered above, including how we automate the supported versions matrix, </w:t>
-      </w:r>
-      <w:proofErr w:type="spellStart"/>
-      <w:r>
-        <w:t>ditertools</w:t>
-      </w:r>
-      <w:proofErr w:type="spellEnd"/>
-      <w:r>
-        <w:t xml:space="preserve">, MPI debugging, and strategies for </w:t>
-      </w:r>
-      <w:r>
-        <w:t>future automation for cloudy features.</w:t>
+        <w:t xml:space="preserve">Code coverage metrics based on the tests automated through the VS test interface can be generated </w:t>
+      </w:r>
+      <w:r>
+        <w:t xml:space="preserve">within Visual Studio. Since white box testing is a high priority for the test team, code coverage information has the potential to be extremely valuable when implementing tests. Code coverage will be run and analyzed at the end of the Beta release cycles, and will help drive test development during the preparation of RC.  </w:t>
+      </w:r>
+    </w:p>
+    <w:p>
+      <w:r>
+        <w:t>Often, tests will be available but not automated through Visual Studio which will exercise areas that are lacking coverage. In these cases, code coverage will drive test case automation efforts.</w:t>
+      </w:r>
+    </w:p>
+    <w:p>
+      <w:r>
+        <w:t>Analysis of code coverage is an explicit release gate that must be completed before entering “Ask” mode, per the bug bar document.</w:t>
+      </w:r>
+    </w:p>
+    <w:p>
+      <w:r>
+        <w:t>This is P0.</w:t>
+      </w:r>
+    </w:p>
+    <w:p>
+      <w:r>
+        <w:t xml:space="preserve">More frequent code coverage runs are nice-to-have, and are P1. </w:t>
       </w:r>
     </w:p>
     <w:p>
       <w:pPr>
         <w:pStyle w:val="Heading2"/>
       </w:pPr>
-      <w:bookmarkStart w:id="43" w:name="_Toc313615049"/>
-      <w:r>
-        <w:t>Code Coverage</w:t>
+      <w:bookmarkStart w:id="43" w:name="_Toc313631066"/>
+      <w:r>
+        <w:t xml:space="preserve">Scenarios and </w:t>
+      </w:r>
+      <w:r>
+        <w:t>Feature Design</w:t>
       </w:r>
       <w:bookmarkEnd w:id="43"/>
-    </w:p>
-    <w:p>
-      <w:r>
-        <w:t xml:space="preserve">Code coverage metrics based on the tests automated through the VS test interface can be generated </w:t>
-      </w:r>
-      <w:r>
-        <w:t xml:space="preserve">within Visual Studio. Since white box testing is a high priority for the test team, code coverage information has the potential to be extremely valuable when implementing tests. Code coverage will be run and analyzed at the end of the Beta release cycles, and will help drive test development during the preparation of RC.  </w:t>
-      </w:r>
-    </w:p>
-    <w:p>
-      <w:r>
-        <w:t>Often, tests will be available but not automated through Visual Studio which will exercise areas that are lacking coverage. In these cases, code coverage will drive test case automation efforts.</w:t>
-      </w:r>
-    </w:p>
-    <w:p>
-      <w:r>
-        <w:t>Analysis of code coverage is an explicit release gate that must be completed before entering “Ask” mode, per the bug bar document.</w:t>
-      </w:r>
-    </w:p>
-    <w:p>
-      <w:r>
-        <w:t>This is P0.</w:t>
-      </w:r>
-    </w:p>
-    <w:p>
-      <w:r>
-        <w:t xml:space="preserve">More frequent code coverage runs are nice-to-have, and are P1. </w:t>
-      </w:r>
-    </w:p>
-    <w:p>
-      <w:pPr>
-        <w:pStyle w:val="Heading2"/>
-      </w:pPr>
-      <w:bookmarkStart w:id="44" w:name="_Toc313615050"/>
-      <w:r>
-        <w:t xml:space="preserve">Scenarios and </w:t>
-      </w:r>
-      <w:r>
-        <w:t>Feature Design</w:t>
-      </w:r>
-      <w:bookmarkEnd w:id="44"/>
     </w:p>
     <w:p>
       <w:r>
@@ -10835,11 +11018,11 @@
       <w:pPr>
         <w:pStyle w:val="Heading2"/>
       </w:pPr>
-      <w:bookmarkStart w:id="45" w:name="_Toc313615051"/>
+      <w:bookmarkStart w:id="44" w:name="_Toc313631067"/>
       <w:r>
         <w:t>Documentation</w:t>
       </w:r>
-      <w:bookmarkEnd w:id="45"/>
+      <w:bookmarkEnd w:id="44"/>
     </w:p>
     <w:p>
       <w:r>
@@ -10997,104 +11180,104 @@
       <w:pPr>
         <w:pStyle w:val="Heading2"/>
       </w:pPr>
-      <w:bookmarkStart w:id="46" w:name="_Toc313615052"/>
+      <w:bookmarkStart w:id="45" w:name="_Toc313631068"/>
       <w:r>
         <w:t>Sample Code and Demo</w:t>
       </w:r>
       <w:r>
         <w:t>s</w:t>
       </w:r>
+      <w:bookmarkEnd w:id="45"/>
+    </w:p>
+    <w:p>
+      <w:pPr>
+        <w:pStyle w:val="Heading3"/>
+      </w:pPr>
+      <w:bookmarkStart w:id="46" w:name="_Toc313631069"/>
+      <w:r>
+        <w:t>Test</w:t>
+      </w:r>
       <w:bookmarkEnd w:id="46"/>
     </w:p>
     <w:p>
+      <w:r>
+        <w:t>Customers expect that s</w:t>
+      </w:r>
+      <w:r>
+        <w:t>ample code will install and run correctly on a correctly configured system. In fact, sample code can be considere</w:t>
+      </w:r>
+      <w:r>
+        <w:t>d an extension of documentation and will be tested as such, with a walkthrough of all samples on a clean Visual Studio Ultimate VM to ensure the code runs correctly in Python 2.7 (and 3.2 if the feature is designed for 3.2).</w:t>
+      </w:r>
+    </w:p>
+    <w:p>
       <w:pPr>
         <w:pStyle w:val="Heading3"/>
       </w:pPr>
-      <w:bookmarkStart w:id="47" w:name="_Toc313615053"/>
-      <w:r>
-        <w:t>Test</w:t>
-      </w:r>
-      <w:bookmarkEnd w:id="47"/>
-    </w:p>
-    <w:p>
-      <w:r>
-        <w:t>Customers expect that s</w:t>
-      </w:r>
-      <w:r>
-        <w:t>ample code will install and run correctly on a correctly configured system. In fact, sample code can be considere</w:t>
-      </w:r>
-      <w:r>
-        <w:t>d an extension of documentation and will be tested as such, with a walkthrough of all samples on a clean Visual Studio Ultimate VM to ensure the code runs correctly in Python 2.7 (and 3.2 if the feature is designed for 3.2).</w:t>
-      </w:r>
-    </w:p>
-    <w:p>
-      <w:pPr>
-        <w:pStyle w:val="Heading3"/>
-      </w:pPr>
-      <w:bookmarkStart w:id="48" w:name="_Toc313615054"/>
+      <w:bookmarkStart w:id="47" w:name="_Toc313631070"/>
       <w:r>
         <w:lastRenderedPageBreak/>
         <w:t>Development</w:t>
       </w:r>
+      <w:bookmarkEnd w:id="47"/>
+    </w:p>
+    <w:p>
+      <w:r>
+        <w:t xml:space="preserve">As part of end-to-end scenario testing for our library products, test will write at least one high-quality, relatively </w:t>
+      </w:r>
+      <w:proofErr w:type="spellStart"/>
+      <w:r>
+        <w:t>featureful</w:t>
+      </w:r>
+      <w:proofErr w:type="spellEnd"/>
+      <w:r>
+        <w:t xml:space="preserve"> sample for each. (For libraries such as </w:t>
+      </w:r>
+      <w:proofErr w:type="spellStart"/>
+      <w:r>
+        <w:t>PyKinect</w:t>
+      </w:r>
+      <w:proofErr w:type="spellEnd"/>
+      <w:r>
+        <w:t xml:space="preserve"> and </w:t>
+      </w:r>
+      <w:proofErr w:type="spellStart"/>
+      <w:r>
+        <w:t>Pyvot</w:t>
+      </w:r>
+      <w:proofErr w:type="spellEnd"/>
+      <w:r>
+        <w:t xml:space="preserve"> this and sample </w:t>
+      </w:r>
+      <w:r>
+        <w:t xml:space="preserve">code </w:t>
+      </w:r>
+      <w:r>
+        <w:t>testing may be the only test work committed to.) The priority of this work is determined by the library in question, but is assumed to be P1 or P0.</w:t>
+      </w:r>
+    </w:p>
+    <w:p>
+      <w:r>
+        <w:t xml:space="preserve">Furthermore, in support of PTVS team appearances at conferences such as Supercomputing (and in the future, Mix or Build), the test team will develop and run demos that highlight PTVS capabilities. The priority of this work is determined by the visibility of the conference, but is </w:t>
+      </w:r>
+      <w:r>
+        <w:t xml:space="preserve">probably by default </w:t>
+      </w:r>
+      <w:r>
+        <w:t>P1.</w:t>
+      </w:r>
+    </w:p>
+    <w:p>
+      <w:pPr>
+        <w:pStyle w:val="Heading2"/>
+      </w:pPr>
+      <w:bookmarkStart w:id="48" w:name="_Community_Outreach"/>
+      <w:bookmarkStart w:id="49" w:name="_Toc313631071"/>
       <w:bookmarkEnd w:id="48"/>
-    </w:p>
-    <w:p>
-      <w:r>
-        <w:t xml:space="preserve">As part of end-to-end scenario testing for our library products, test will write at least one high-quality, relatively </w:t>
-      </w:r>
-      <w:proofErr w:type="spellStart"/>
-      <w:r>
-        <w:t>featureful</w:t>
-      </w:r>
-      <w:proofErr w:type="spellEnd"/>
-      <w:r>
-        <w:t xml:space="preserve"> sample for each. (For libraries such as </w:t>
-      </w:r>
-      <w:proofErr w:type="spellStart"/>
-      <w:r>
-        <w:t>PyKinect</w:t>
-      </w:r>
-      <w:proofErr w:type="spellEnd"/>
-      <w:r>
-        <w:t xml:space="preserve"> and </w:t>
-      </w:r>
-      <w:proofErr w:type="spellStart"/>
-      <w:r>
-        <w:t>Pyvot</w:t>
-      </w:r>
-      <w:proofErr w:type="spellEnd"/>
-      <w:r>
-        <w:t xml:space="preserve"> this and sample </w:t>
-      </w:r>
-      <w:r>
-        <w:t xml:space="preserve">code </w:t>
-      </w:r>
-      <w:r>
-        <w:t>testing may be the only test work committed to.) The priority of this work is determined by the library in question, but is assumed to be P1 or P0.</w:t>
-      </w:r>
-    </w:p>
-    <w:p>
-      <w:r>
-        <w:t xml:space="preserve">Furthermore, in support of PTVS team appearances at conferences such as Supercomputing (and in the future, Mix or Build), the test team will develop and run demos that highlight PTVS capabilities. The priority of this work is determined by the visibility of the conference, but is </w:t>
-      </w:r>
-      <w:r>
-        <w:t xml:space="preserve">probably by default </w:t>
-      </w:r>
-      <w:r>
-        <w:t>P1.</w:t>
-      </w:r>
-    </w:p>
-    <w:p>
-      <w:pPr>
-        <w:pStyle w:val="Heading2"/>
-      </w:pPr>
-      <w:bookmarkStart w:id="49" w:name="_Community_Outreach"/>
-      <w:bookmarkStart w:id="50" w:name="_Toc313615055"/>
+      <w:r>
+        <w:t>Community Outreach</w:t>
+      </w:r>
       <w:bookmarkEnd w:id="49"/>
-      <w:r>
-        <w:t>Community Outreach</w:t>
-      </w:r>
-      <w:bookmarkEnd w:id="50"/>
     </w:p>
     <w:p>
       <w:r>
@@ -11192,11 +11375,11 @@
       <w:pPr>
         <w:pStyle w:val="Heading2"/>
       </w:pPr>
-      <w:bookmarkStart w:id="51" w:name="_Toc313615056"/>
+      <w:bookmarkStart w:id="50" w:name="_Toc313631072"/>
       <w:r>
         <w:t>Community involvement in testing PTVS</w:t>
       </w:r>
-      <w:bookmarkEnd w:id="51"/>
+      <w:bookmarkEnd w:id="50"/>
     </w:p>
     <w:p>
       <w:r>
@@ -12916,7 +13099,9 @@
     <w:sectPr>
       <w:pgSz w:w="12240" w:h="15840"/>
       <w:pgMar w:top="1440" w:right="1440" w:bottom="1440" w:left="1440" w:header="720" w:footer="720" w:gutter="0"/>
+      <w:pgNumType w:start="0"/>
       <w:cols w:space="720"/>
+      <w:titlePg/>
       <w:docGrid w:linePitch="360"/>
     </w:sectPr>
   </w:body>
@@ -12925,7 +13110,7 @@
 
 <file path=word/comments.xml><?xml version="1.0" encoding="utf-8"?>
 <w:comments xmlns:wpc="http://schemas.microsoft.com/office/word/2010/wordprocessingCanvas" xmlns:mc="http://schemas.openxmlformats.org/markup-compatibility/2006" xmlns:o="urn:schemas-microsoft-com:office:office" xmlns:r="http://schemas.openxmlformats.org/officeDocument/2006/relationships" xmlns:m="http://schemas.openxmlformats.org/officeDocument/2006/math" xmlns:v="urn:schemas-microsoft-com:vml" xmlns:wp14="http://schemas.microsoft.com/office/word/2010/wordprocessingDrawing" xmlns:wp="http://schemas.openxmlformats.org/drawingml/2006/wordprocessingDrawing" xmlns:w10="urn:schemas-microsoft-com:office:word" xmlns:w="http://schemas.openxmlformats.org/wordprocessingml/2006/main" xmlns:w14="http://schemas.microsoft.com/office/word/2010/wordml" xmlns:wpg="http://schemas.microsoft.com/office/word/2010/wordprocessingGroup" xmlns:wpi="http://schemas.microsoft.com/office/word/2010/wordprocessingInk" xmlns:wne="http://schemas.microsoft.com/office/word/2006/wordml" xmlns:wps="http://schemas.microsoft.com/office/word/2010/wordprocessingShape" mc:Ignorable="w14 wp14">
-  <w:comment w:id="20" w:author="Dino Viehland" w:date="2011-10-26T12:36:00Z" w:initials="DV">
+  <w:comment w:id="19" w:author="Dino Viehland" w:date="2011-10-26T12:36:00Z" w:initials="DV">
     <w:p>
       <w:pPr>
         <w:pStyle w:val="CommentText"/>
@@ -12949,7 +13134,7 @@
       </w:r>
     </w:p>
   </w:comment>
-  <w:comment w:id="23" w:author="Dino Viehland" w:date="2011-10-26T16:17:00Z" w:initials="DV">
+  <w:comment w:id="22" w:author="Dino Viehland" w:date="2011-10-26T16:17:00Z" w:initials="DV">
     <w:p>
       <w:pPr>
         <w:pStyle w:val="CommentText"/>
@@ -12965,7 +13150,7 @@
       </w:r>
     </w:p>
   </w:comment>
-  <w:comment w:id="26" w:author="Dino Viehland" w:date="2011-10-26T16:19:00Z" w:initials="DV">
+  <w:comment w:id="25" w:author="Dino Viehland" w:date="2011-10-26T16:19:00Z" w:initials="DV">
     <w:p>
       <w:pPr>
         <w:pStyle w:val="CommentText"/>
@@ -12981,7 +13166,7 @@
       </w:r>
     </w:p>
   </w:comment>
-  <w:comment w:id="28" w:author="Dino Viehland" w:date="2011-10-26T16:20:00Z" w:initials="DV">
+  <w:comment w:id="27" w:author="Dino Viehland" w:date="2011-10-26T16:20:00Z" w:initials="DV">
     <w:p>
       <w:pPr>
         <w:pStyle w:val="CommentText"/>
@@ -13005,7 +13190,7 @@
       </w:r>
     </w:p>
   </w:comment>
-  <w:comment w:id="32" w:author="Dino Viehland" w:date="2011-10-26T16:22:00Z" w:initials="DV">
+  <w:comment w:id="31" w:author="Dino Viehland" w:date="2011-10-26T16:22:00Z" w:initials="DV">
     <w:p>
       <w:pPr>
         <w:pStyle w:val="CommentText"/>
@@ -13037,7 +13222,7 @@
       </w:r>
     </w:p>
   </w:comment>
-  <w:comment w:id="38" w:author="Dino Viehland" w:date="2011-10-31T15:21:00Z" w:initials="DV">
+  <w:comment w:id="37" w:author="Dino Viehland" w:date="2011-10-31T15:21:00Z" w:initials="DV">
     <w:p>
       <w:pPr>
         <w:pStyle w:val="CommentText"/>
@@ -16280,15 +16465,6 @@
   </w:num>
   <w:num w:numId="31">
     <w:abstractNumId w:val="0"/>
-    <w:lvlOverride w:ilvl="0"/>
-    <w:lvlOverride w:ilvl="1"/>
-    <w:lvlOverride w:ilvl="2"/>
-    <w:lvlOverride w:ilvl="3"/>
-    <w:lvlOverride w:ilvl="4"/>
-    <w:lvlOverride w:ilvl="5"/>
-    <w:lvlOverride w:ilvl="6"/>
-    <w:lvlOverride w:ilvl="7"/>
-    <w:lvlOverride w:ilvl="8"/>
   </w:num>
   <w:num w:numId="32">
     <w:abstractNumId w:val="4"/>
@@ -17068,6 +17244,7 @@
   </w:style>
   <w:style w:type="paragraph" w:styleId="NoSpacing">
     <w:name w:val="No Spacing"/>
+    <w:link w:val="NoSpacingChar"/>
     <w:uiPriority w:val="1"/>
     <w:qFormat/>
     <w:rsid w:val="002630DE"/>
@@ -17102,6 +17279,7 @@
     <w:tblPr>
       <w:tblStyleRowBandSize w:val="1"/>
       <w:tblStyleColBandSize w:val="1"/>
+      <w:tblInd w:w="0" w:type="dxa"/>
       <w:tblBorders>
         <w:top w:val="single" w:sz="8" w:space="0" w:color="4F81BD"/>
         <w:left w:val="single" w:sz="8" w:space="0" w:color="4F81BD"/>
@@ -17365,6 +17543,13 @@
         </w:tcBorders>
       </w:tcPr>
     </w:tblStylePr>
+  </w:style>
+  <w:style w:type="character" w:customStyle="1" w:styleId="NoSpacingChar">
+    <w:name w:val="No Spacing Char"/>
+    <w:basedOn w:val="DefaultParagraphFont"/>
+    <w:link w:val="NoSpacing"/>
+    <w:uiPriority w:val="1"/>
+    <w:rsid w:val="00ED6D15"/>
   </w:style>
 </w:styles>
 </file>
@@ -18141,6 +18326,7 @@
   </w:style>
   <w:style w:type="paragraph" w:styleId="NoSpacing">
     <w:name w:val="No Spacing"/>
+    <w:link w:val="NoSpacingChar"/>
     <w:uiPriority w:val="1"/>
     <w:qFormat/>
     <w:rsid w:val="002630DE"/>
@@ -18175,6 +18361,7 @@
     <w:tblPr>
       <w:tblStyleRowBandSize w:val="1"/>
       <w:tblStyleColBandSize w:val="1"/>
+      <w:tblInd w:w="0" w:type="dxa"/>
       <w:tblBorders>
         <w:top w:val="single" w:sz="8" w:space="0" w:color="4F81BD"/>
         <w:left w:val="single" w:sz="8" w:space="0" w:color="4F81BD"/>
@@ -18439,7 +18626,690 @@
       </w:tcPr>
     </w:tblStylePr>
   </w:style>
+  <w:style w:type="character" w:customStyle="1" w:styleId="NoSpacingChar">
+    <w:name w:val="No Spacing Char"/>
+    <w:basedOn w:val="DefaultParagraphFont"/>
+    <w:link w:val="NoSpacing"/>
+    <w:uiPriority w:val="1"/>
+    <w:rsid w:val="00ED6D15"/>
+  </w:style>
 </w:styles>
+</file>
+
+<file path=word/glossary/document.xml><?xml version="1.0" encoding="utf-8"?>
+<w:glossaryDocument xmlns:wpc="http://schemas.microsoft.com/office/word/2010/wordprocessingCanvas" xmlns:mc="http://schemas.openxmlformats.org/markup-compatibility/2006" xmlns:o="urn:schemas-microsoft-com:office:office" xmlns:r="http://schemas.openxmlformats.org/officeDocument/2006/relationships" xmlns:m="http://schemas.openxmlformats.org/officeDocument/2006/math" xmlns:v="urn:schemas-microsoft-com:vml" xmlns:wp14="http://schemas.microsoft.com/office/word/2010/wordprocessingDrawing" xmlns:wp="http://schemas.openxmlformats.org/drawingml/2006/wordprocessingDrawing" xmlns:w10="urn:schemas-microsoft-com:office:word" xmlns:w="http://schemas.openxmlformats.org/wordprocessingml/2006/main" xmlns:w14="http://schemas.microsoft.com/office/word/2010/wordml" xmlns:wpg="http://schemas.microsoft.com/office/word/2010/wordprocessingGroup" xmlns:wpi="http://schemas.microsoft.com/office/word/2010/wordprocessingInk" xmlns:wne="http://schemas.microsoft.com/office/word/2006/wordml" xmlns:wps="http://schemas.microsoft.com/office/word/2010/wordprocessingShape" mc:Ignorable="w14 wp14">
+  <w:docParts>
+    <w:docPart>
+      <w:docPartPr>
+        <w:name w:val="5C49FDBBBF4F498183280142B3394AE1"/>
+        <w:category>
+          <w:name w:val="General"/>
+          <w:gallery w:val="placeholder"/>
+        </w:category>
+        <w:types>
+          <w:type w:val="bbPlcHdr"/>
+        </w:types>
+        <w:behaviors>
+          <w:behavior w:val="content"/>
+        </w:behaviors>
+        <w:guid w:val="{AC6558AA-68C3-4D3A-8F9D-85E90391F66E}"/>
+      </w:docPartPr>
+      <w:docPartBody>
+        <w:p>
+          <w:pPr>
+            <w:pStyle w:val="5C49FDBBBF4F498183280142B3394AE1"/>
+          </w:pPr>
+          <w:r>
+            <w:rPr>
+              <w:rFonts w:asciiTheme="majorHAnsi" w:eastAsiaTheme="majorEastAsia" w:hAnsiTheme="majorHAnsi" w:cstheme="majorBidi"/>
+            </w:rPr>
+            <w:t>[Type the company name]</w:t>
+          </w:r>
+        </w:p>
+      </w:docPartBody>
+    </w:docPart>
+    <w:docPart>
+      <w:docPartPr>
+        <w:name w:val="82B3911F8E4C454492E54E2781321119"/>
+        <w:category>
+          <w:name w:val="General"/>
+          <w:gallery w:val="placeholder"/>
+        </w:category>
+        <w:types>
+          <w:type w:val="bbPlcHdr"/>
+        </w:types>
+        <w:behaviors>
+          <w:behavior w:val="content"/>
+        </w:behaviors>
+        <w:guid w:val="{186F0201-BC27-4BCE-B60E-C0BE2FC3425B}"/>
+      </w:docPartPr>
+      <w:docPartBody>
+        <w:p>
+          <w:pPr>
+            <w:pStyle w:val="82B3911F8E4C454492E54E2781321119"/>
+          </w:pPr>
+          <w:r>
+            <w:rPr>
+              <w:rFonts w:asciiTheme="majorHAnsi" w:eastAsiaTheme="majorEastAsia" w:hAnsiTheme="majorHAnsi" w:cstheme="majorBidi"/>
+              <w:color w:val="4F81BD" w:themeColor="accent1"/>
+              <w:sz w:val="80"/>
+              <w:szCs w:val="80"/>
+            </w:rPr>
+            <w:t>[Type the document title]</w:t>
+          </w:r>
+        </w:p>
+      </w:docPartBody>
+    </w:docPart>
+    <w:docPart>
+      <w:docPartPr>
+        <w:name w:val="99B56F75CCDC414CB0EFDAFF648474B3"/>
+        <w:category>
+          <w:name w:val="General"/>
+          <w:gallery w:val="placeholder"/>
+        </w:category>
+        <w:types>
+          <w:type w:val="bbPlcHdr"/>
+        </w:types>
+        <w:behaviors>
+          <w:behavior w:val="content"/>
+        </w:behaviors>
+        <w:guid w:val="{4598B087-6A5B-4861-93CD-443DFDBA9030}"/>
+      </w:docPartPr>
+      <w:docPartBody>
+        <w:p>
+          <w:pPr>
+            <w:pStyle w:val="99B56F75CCDC414CB0EFDAFF648474B3"/>
+          </w:pPr>
+          <w:r>
+            <w:rPr>
+              <w:rFonts w:asciiTheme="majorHAnsi" w:eastAsiaTheme="majorEastAsia" w:hAnsiTheme="majorHAnsi" w:cstheme="majorBidi"/>
+            </w:rPr>
+            <w:t>[Type the document subtitle]</w:t>
+          </w:r>
+        </w:p>
+      </w:docPartBody>
+    </w:docPart>
+    <w:docPart>
+      <w:docPartPr>
+        <w:name w:val="CE72D655B124450AA8E908169E251945"/>
+        <w:category>
+          <w:name w:val="General"/>
+          <w:gallery w:val="placeholder"/>
+        </w:category>
+        <w:types>
+          <w:type w:val="bbPlcHdr"/>
+        </w:types>
+        <w:behaviors>
+          <w:behavior w:val="content"/>
+        </w:behaviors>
+        <w:guid w:val="{80B06716-6F43-4F4F-AD47-CC4BFCF9D0A5}"/>
+      </w:docPartPr>
+      <w:docPartBody>
+        <w:p>
+          <w:pPr>
+            <w:pStyle w:val="CE72D655B124450AA8E908169E251945"/>
+          </w:pPr>
+          <w:r>
+            <w:rPr>
+              <w:color w:val="4F81BD" w:themeColor="accent1"/>
+            </w:rPr>
+            <w:t>[Type the author name]</w:t>
+          </w:r>
+        </w:p>
+      </w:docPartBody>
+    </w:docPart>
+  </w:docParts>
+</w:glossaryDocument>
+</file>
+
+<file path=word/glossary/fontTable.xml><?xml version="1.0" encoding="utf-8"?>
+<w:fonts xmlns:mc="http://schemas.openxmlformats.org/markup-compatibility/2006" xmlns:r="http://schemas.openxmlformats.org/officeDocument/2006/relationships" xmlns:w="http://schemas.openxmlformats.org/wordprocessingml/2006/main" xmlns:w14="http://schemas.microsoft.com/office/word/2010/wordml" mc:Ignorable="w14">
+  <w:font w:name="Symbol">
+    <w:panose1 w:val="05050102010706020507"/>
+    <w:charset w:val="02"/>
+    <w:family w:val="roman"/>
+    <w:pitch w:val="variable"/>
+    <w:sig w:usb0="00000000" w:usb1="10000000" w:usb2="00000000" w:usb3="00000000" w:csb0="80000000" w:csb1="00000000"/>
+  </w:font>
+  <w:font w:name="Times New Roman">
+    <w:panose1 w:val="02020603050405020304"/>
+    <w:charset w:val="00"/>
+    <w:family w:val="roman"/>
+    <w:pitch w:val="variable"/>
+    <w:sig w:usb0="E0002AFF" w:usb1="C0007841" w:usb2="00000009" w:usb3="00000000" w:csb0="000001FF" w:csb1="00000000"/>
+  </w:font>
+  <w:font w:name="Courier New">
+    <w:panose1 w:val="02070309020205020404"/>
+    <w:charset w:val="00"/>
+    <w:family w:val="modern"/>
+    <w:pitch w:val="fixed"/>
+    <w:sig w:usb0="E0002AFF" w:usb1="C0007843" w:usb2="00000009" w:usb3="00000000" w:csb0="000001FF" w:csb1="00000000"/>
+  </w:font>
+  <w:font w:name="Wingdings">
+    <w:panose1 w:val="05000000000000000000"/>
+    <w:charset w:val="02"/>
+    <w:family w:val="auto"/>
+    <w:pitch w:val="variable"/>
+    <w:sig w:usb0="00000000" w:usb1="10000000" w:usb2="00000000" w:usb3="00000000" w:csb0="80000000" w:csb1="00000000"/>
+  </w:font>
+  <w:font w:name="SimSun">
+    <w:altName w:val="宋体"/>
+    <w:panose1 w:val="02010600030101010101"/>
+    <w:charset w:val="86"/>
+    <w:family w:val="auto"/>
+    <w:pitch w:val="variable"/>
+    <w:sig w:usb0="00000003" w:usb1="288F0000" w:usb2="00000016" w:usb3="00000000" w:csb0="00040001" w:csb1="00000000"/>
+  </w:font>
+  <w:font w:name="MS Mincho">
+    <w:altName w:val="ＭＳ 明朝"/>
+    <w:panose1 w:val="02020609040205080304"/>
+    <w:charset w:val="80"/>
+    <w:family w:val="modern"/>
+    <w:pitch w:val="fixed"/>
+    <w:sig w:usb0="E00002FF" w:usb1="6AC7FDFB" w:usb2="00000012" w:usb3="00000000" w:csb0="0002009F" w:csb1="00000000"/>
+  </w:font>
+  <w:font w:name="Calibri">
+    <w:panose1 w:val="020F0502020204030204"/>
+    <w:charset w:val="00"/>
+    <w:family w:val="swiss"/>
+    <w:pitch w:val="variable"/>
+    <w:sig w:usb0="E10002FF" w:usb1="4000ACFF" w:usb2="00000009" w:usb3="00000000" w:csb0="0000019F" w:csb1="00000000"/>
+  </w:font>
+  <w:font w:name="Cambria">
+    <w:panose1 w:val="02040503050406030204"/>
+    <w:charset w:val="00"/>
+    <w:family w:val="roman"/>
+    <w:pitch w:val="variable"/>
+    <w:sig w:usb0="E00002FF" w:usb1="400004FF" w:usb2="00000000" w:usb3="00000000" w:csb0="0000019F" w:csb1="00000000"/>
+  </w:font>
+  <w:font w:name="MS Gothic">
+    <w:altName w:val="ＭＳ ゴシック"/>
+    <w:panose1 w:val="020B0609070205080204"/>
+    <w:charset w:val="80"/>
+    <w:family w:val="modern"/>
+    <w:pitch w:val="fixed"/>
+    <w:sig w:usb0="E00002FF" w:usb1="6AC7FDFB" w:usb2="00000012" w:usb3="00000000" w:csb0="0002009F" w:csb1="00000000"/>
+  </w:font>
+  <w:font w:name="Tahoma">
+    <w:panose1 w:val="020B0604030504040204"/>
+    <w:charset w:val="00"/>
+    <w:family w:val="swiss"/>
+    <w:pitch w:val="variable"/>
+    <w:sig w:usb0="E1002EFF" w:usb1="C000605B" w:usb2="00000029" w:usb3="00000000" w:csb0="000101FF" w:csb1="00000000"/>
+  </w:font>
+  <w:font w:name="Arial">
+    <w:panose1 w:val="020B0604020202020204"/>
+    <w:charset w:val="00"/>
+    <w:family w:val="swiss"/>
+    <w:pitch w:val="variable"/>
+    <w:sig w:usb0="E0002AFF" w:usb1="C0007843" w:usb2="00000009" w:usb3="00000000" w:csb0="000001FF" w:csb1="00000000"/>
+  </w:font>
+</w:fonts>
+</file>
+
+<file path=word/glossary/settings.xml><?xml version="1.0" encoding="utf-8"?>
+<w:settings xmlns:mc="http://schemas.openxmlformats.org/markup-compatibility/2006" xmlns:o="urn:schemas-microsoft-com:office:office" xmlns:r="http://schemas.openxmlformats.org/officeDocument/2006/relationships" xmlns:m="http://schemas.openxmlformats.org/officeDocument/2006/math" xmlns:v="urn:schemas-microsoft-com:vml" xmlns:w10="urn:schemas-microsoft-com:office:word" xmlns:w="http://schemas.openxmlformats.org/wordprocessingml/2006/main" xmlns:w14="http://schemas.microsoft.com/office/word/2010/wordml" xmlns:sl="http://schemas.openxmlformats.org/schemaLibrary/2006/main" mc:Ignorable="w14">
+  <w:view w:val="normal"/>
+  <w:revisionView w:insDel="0" w:formatting="0" w:inkAnnotations="0"/>
+  <w:defaultTabStop w:val="720"/>
+  <w:characterSpacingControl w:val="doNotCompress"/>
+  <w:compat>
+    <w:useFELayout/>
+    <w:compatSetting w:name="compatibilityMode" w:uri="http://schemas.microsoft.com/office/word" w:val="14"/>
+    <w:compatSetting w:name="overrideTableStyleFontSizeAndJustification" w:uri="http://schemas.microsoft.com/office/word" w:val="1"/>
+    <w:compatSetting w:name="enableOpenTypeFeatures" w:uri="http://schemas.microsoft.com/office/word" w:val="1"/>
+    <w:compatSetting w:name="doNotFlipMirrorIndents" w:uri="http://schemas.microsoft.com/office/word" w:val="1"/>
+  </w:compat>
+  <w:rsids>
+    <w:rsidRoot w:val="00EC3342"/>
+    <w:rsid w:val="00EC3342"/>
+    <w:rsid w:val="00FC6007"/>
+  </w:rsids>
+  <m:mathPr>
+    <m:mathFont m:val="Cambria Math"/>
+    <m:brkBin m:val="before"/>
+    <m:brkBinSub m:val="--"/>
+    <m:smallFrac m:val="0"/>
+    <m:dispDef/>
+    <m:lMargin m:val="0"/>
+    <m:rMargin m:val="0"/>
+    <m:defJc m:val="centerGroup"/>
+    <m:wrapIndent m:val="1440"/>
+    <m:intLim m:val="subSup"/>
+    <m:naryLim m:val="undOvr"/>
+  </m:mathPr>
+  <w:themeFontLang w:val="en-US" w:eastAsia="ja-JP"/>
+  <w:clrSchemeMapping w:bg1="light1" w:t1="dark1" w:bg2="light2" w:t2="dark2" w:accent1="accent1" w:accent2="accent2" w:accent3="accent3" w:accent4="accent4" w:accent5="accent5" w:accent6="accent6" w:hyperlink="hyperlink" w:followedHyperlink="followedHyperlink"/>
+  <w:decimalSymbol w:val="."/>
+  <w:listSeparator w:val=","/>
+</w:settings>
+</file>
+
+<file path=word/glossary/styles.xml><?xml version="1.0" encoding="utf-8"?>
+<w:styles xmlns:mc="http://schemas.openxmlformats.org/markup-compatibility/2006" xmlns:r="http://schemas.openxmlformats.org/officeDocument/2006/relationships" xmlns:w="http://schemas.openxmlformats.org/wordprocessingml/2006/main" xmlns:w14="http://schemas.microsoft.com/office/word/2010/wordml" mc:Ignorable="w14">
+  <w:docDefaults>
+    <w:rPrDefault>
+      <w:rPr>
+        <w:rFonts w:asciiTheme="minorHAnsi" w:eastAsiaTheme="minorEastAsia" w:hAnsiTheme="minorHAnsi" w:cstheme="minorBidi"/>
+        <w:sz w:val="22"/>
+        <w:szCs w:val="22"/>
+        <w:lang w:val="en-US" w:eastAsia="ja-JP" w:bidi="ar-SA"/>
+      </w:rPr>
+    </w:rPrDefault>
+    <w:pPrDefault>
+      <w:pPr>
+        <w:spacing w:after="200" w:line="276" w:lineRule="auto"/>
+      </w:pPr>
+    </w:pPrDefault>
+  </w:docDefaults>
+  <w:latentStyles w:defLockedState="0" w:defUIPriority="99" w:defSemiHidden="1" w:defUnhideWhenUsed="1" w:defQFormat="0" w:count="267">
+    <w:lsdException w:name="Normal" w:semiHidden="0" w:uiPriority="0" w:unhideWhenUsed="0" w:qFormat="1"/>
+    <w:lsdException w:name="heading 1" w:semiHidden="0" w:uiPriority="9" w:unhideWhenUsed="0" w:qFormat="1"/>
+    <w:lsdException w:name="heading 2" w:uiPriority="9" w:qFormat="1"/>
+    <w:lsdException w:name="heading 3" w:uiPriority="9" w:qFormat="1"/>
+    <w:lsdException w:name="heading 4" w:uiPriority="9" w:qFormat="1"/>
+    <w:lsdException w:name="heading 5" w:uiPriority="9" w:qFormat="1"/>
+    <w:lsdException w:name="heading 6" w:uiPriority="9" w:qFormat="1"/>
+    <w:lsdException w:name="heading 7" w:uiPriority="9" w:qFormat="1"/>
+    <w:lsdException w:name="heading 8" w:uiPriority="9" w:qFormat="1"/>
+    <w:lsdException w:name="heading 9" w:uiPriority="9" w:qFormat="1"/>
+    <w:lsdException w:name="toc 1" w:uiPriority="39"/>
+    <w:lsdException w:name="toc 2" w:uiPriority="39"/>
+    <w:lsdException w:name="toc 3" w:uiPriority="39"/>
+    <w:lsdException w:name="toc 4" w:uiPriority="39"/>
+    <w:lsdException w:name="toc 5" w:uiPriority="39"/>
+    <w:lsdException w:name="toc 6" w:uiPriority="39"/>
+    <w:lsdException w:name="toc 7" w:uiPriority="39"/>
+    <w:lsdException w:name="toc 8" w:uiPriority="39"/>
+    <w:lsdException w:name="toc 9" w:uiPriority="39"/>
+    <w:lsdException w:name="caption" w:uiPriority="35" w:qFormat="1"/>
+    <w:lsdException w:name="Title" w:semiHidden="0" w:uiPriority="10" w:unhideWhenUsed="0" w:qFormat="1"/>
+    <w:lsdException w:name="Default Paragraph Font" w:uiPriority="1"/>
+    <w:lsdException w:name="Subtitle" w:semiHidden="0" w:uiPriority="11" w:unhideWhenUsed="0" w:qFormat="1"/>
+    <w:lsdException w:name="Strong" w:semiHidden="0" w:uiPriority="22" w:unhideWhenUsed="0" w:qFormat="1"/>
+    <w:lsdException w:name="Emphasis" w:semiHidden="0" w:uiPriority="20" w:unhideWhenUsed="0" w:qFormat="1"/>
+    <w:lsdException w:name="Table Grid" w:semiHidden="0" w:uiPriority="59" w:unhideWhenUsed="0"/>
+    <w:lsdException w:name="Placeholder Text" w:unhideWhenUsed="0"/>
+    <w:lsdException w:name="No Spacing" w:semiHidden="0" w:uiPriority="1" w:unhideWhenUsed="0" w:qFormat="1"/>
+    <w:lsdException w:name="Light Shading" w:semiHidden="0" w:uiPriority="60" w:unhideWhenUsed="0"/>
+    <w:lsdException w:name="Light List" w:semiHidden="0" w:uiPriority="61" w:unhideWhenUsed="0"/>
+    <w:lsdException w:name="Light Grid" w:semiHidden="0" w:uiPriority="62" w:unhideWhenUsed="0"/>
+    <w:lsdException w:name="Medium Shading 1" w:semiHidden="0" w:uiPriority="63" w:unhideWhenUsed="0"/>
+    <w:lsdException w:name="Medium Shading 2" w:semiHidden="0" w:uiPriority="64" w:unhideWhenUsed="0"/>
+    <w:lsdException w:name="Medium List 1" w:semiHidden="0" w:uiPriority="65" w:unhideWhenUsed="0"/>
+    <w:lsdException w:name="Medium List 2" w:semiHidden="0" w:uiPriority="66" w:unhideWhenUsed="0"/>
+    <w:lsdException w:name="Medium Grid 1" w:semiHidden="0" w:uiPriority="67" w:unhideWhenUsed="0"/>
+    <w:lsdException w:name="Medium Grid 2" w:semiHidden="0" w:uiPriority="68" w:unhideWhenUsed="0"/>
+    <w:lsdException w:name="Medium Grid 3" w:semiHidden="0" w:uiPriority="69" w:unhideWhenUsed="0"/>
+    <w:lsdException w:name="Dark List" w:semiHidden="0" w:uiPriority="70" w:unhideWhenUsed="0"/>
+    <w:lsdException w:name="Colorful Shading" w:semiHidden="0" w:uiPriority="71" w:unhideWhenUsed="0"/>
+    <w:lsdException w:name="Colorful List" w:semiHidden="0" w:uiPriority="72" w:unhideWhenUsed="0"/>
+    <w:lsdException w:name="Colorful Grid" w:semiHidden="0" w:uiPriority="73" w:unhideWhenUsed="0"/>
+    <w:lsdException w:name="Light Shading Accent 1" w:semiHidden="0" w:uiPriority="60" w:unhideWhenUsed="0"/>
+    <w:lsdException w:name="Light List Accent 1" w:semiHidden="0" w:uiPriority="61" w:unhideWhenUsed="0"/>
+    <w:lsdException w:name="Light Grid Accent 1" w:semiHidden="0" w:uiPriority="62" w:unhideWhenUsed="0"/>
+    <w:lsdException w:name="Medium Shading 1 Accent 1" w:semiHidden="0" w:uiPriority="63" w:unhideWhenUsed="0"/>
+    <w:lsdException w:name="Medium Shading 2 Accent 1" w:semiHidden="0" w:uiPriority="64" w:unhideWhenUsed="0"/>
+    <w:lsdException w:name="Medium List 1 Accent 1" w:semiHidden="0" w:uiPriority="65" w:unhideWhenUsed="0"/>
+    <w:lsdException w:name="Revision" w:unhideWhenUsed="0"/>
+    <w:lsdException w:name="List Paragraph" w:semiHidden="0" w:uiPriority="34" w:unhideWhenUsed="0" w:qFormat="1"/>
+    <w:lsdException w:name="Quote" w:semiHidden="0" w:uiPriority="29" w:unhideWhenUsed="0" w:qFormat="1"/>
+    <w:lsdException w:name="Intense Quote" w:semiHidden="0" w:uiPriority="30" w:unhideWhenUsed="0" w:qFormat="1"/>
+    <w:lsdException w:name="Medium List 2 Accent 1" w:semiHidden="0" w:uiPriority="66" w:unhideWhenUsed="0"/>
+    <w:lsdException w:name="Medium Grid 1 Accent 1" w:semiHidden="0" w:uiPriority="67" w:unhideWhenUsed="0"/>
+    <w:lsdException w:name="Medium Grid 2 Accent 1" w:semiHidden="0" w:uiPriority="68" w:unhideWhenUsed="0"/>
+    <w:lsdException w:name="Medium Grid 3 Accent 1" w:semiHidden="0" w:uiPriority="69" w:unhideWhenUsed="0"/>
+    <w:lsdException w:name="Dark List Accent 1" w:semiHidden="0" w:uiPriority="70" w:unhideWhenUsed="0"/>
+    <w:lsdException w:name="Colorful Shading Accent 1" w:semiHidden="0" w:uiPriority="71" w:unhideWhenUsed="0"/>
+    <w:lsdException w:name="Colorful List Accent 1" w:semiHidden="0" w:uiPriority="72" w:unhideWhenUsed="0"/>
+    <w:lsdException w:name="Colorful Grid Accent 1" w:semiHidden="0" w:uiPriority="73" w:unhideWhenUsed="0"/>
+    <w:lsdException w:name="Light Shading Accent 2" w:semiHidden="0" w:uiPriority="60" w:unhideWhenUsed="0"/>
+    <w:lsdException w:name="Light List Accent 2" w:semiHidden="0" w:uiPriority="61" w:unhideWhenUsed="0"/>
+    <w:lsdException w:name="Light Grid Accent 2" w:semiHidden="0" w:uiPriority="62" w:unhideWhenUsed="0"/>
+    <w:lsdException w:name="Medium Shading 1 Accent 2" w:semiHidden="0" w:uiPriority="63" w:unhideWhenUsed="0"/>
+    <w:lsdException w:name="Medium Shading 2 Accent 2" w:semiHidden="0" w:uiPriority="64" w:unhideWhenUsed="0"/>
+    <w:lsdException w:name="Medium List 1 Accent 2" w:semiHidden="0" w:uiPriority="65" w:unhideWhenUsed="0"/>
+    <w:lsdException w:name="Medium List 2 Accent 2" w:semiHidden="0" w:uiPriority="66" w:unhideWhenUsed="0"/>
+    <w:lsdException w:name="Medium Grid 1 Accent 2" w:semiHidden="0" w:uiPriority="67" w:unhideWhenUsed="0"/>
+    <w:lsdException w:name="Medium Grid 2 Accent 2" w:semiHidden="0" w:uiPriority="68" w:unhideWhenUsed="0"/>
+    <w:lsdException w:name="Medium Grid 3 Accent 2" w:semiHidden="0" w:uiPriority="69" w:unhideWhenUsed="0"/>
+    <w:lsdException w:name="Dark List Accent 2" w:semiHidden="0" w:uiPriority="70" w:unhideWhenUsed="0"/>
+    <w:lsdException w:name="Colorful Shading Accent 2" w:semiHidden="0" w:uiPriority="71" w:unhideWhenUsed="0"/>
+    <w:lsdException w:name="Colorful List Accent 2" w:semiHidden="0" w:uiPriority="72" w:unhideWhenUsed="0"/>
+    <w:lsdException w:name="Colorful Grid Accent 2" w:semiHidden="0" w:uiPriority="73" w:unhideWhenUsed="0"/>
+    <w:lsdException w:name="Light Shading Accent 3" w:semiHidden="0" w:uiPriority="60" w:unhideWhenUsed="0"/>
+    <w:lsdException w:name="Light List Accent 3" w:semiHidden="0" w:uiPriority="61" w:unhideWhenUsed="0"/>
+    <w:lsdException w:name="Light Grid Accent 3" w:semiHidden="0" w:uiPriority="62" w:unhideWhenUsed="0"/>
+    <w:lsdException w:name="Medium Shading 1 Accent 3" w:semiHidden="0" w:uiPriority="63" w:unhideWhenUsed="0"/>
+    <w:lsdException w:name="Medium Shading 2 Accent 3" w:semiHidden="0" w:uiPriority="64" w:unhideWhenUsed="0"/>
+    <w:lsdException w:name="Medium List 1 Accent 3" w:semiHidden="0" w:uiPriority="65" w:unhideWhenUsed="0"/>
+    <w:lsdException w:name="Medium List 2 Accent 3" w:semiHidden="0" w:uiPriority="66" w:unhideWhenUsed="0"/>
+    <w:lsdException w:name="Medium Grid 1 Accent 3" w:semiHidden="0" w:uiPriority="67" w:unhideWhenUsed="0"/>
+    <w:lsdException w:name="Medium Grid 2 Accent 3" w:semiHidden="0" w:uiPriority="68" w:unhideWhenUsed="0"/>
+    <w:lsdException w:name="Medium Grid 3 Accent 3" w:semiHidden="0" w:uiPriority="69" w:unhideWhenUsed="0"/>
+    <w:lsdException w:name="Dark List Accent 3" w:semiHidden="0" w:uiPriority="70" w:unhideWhenUsed="0"/>
+    <w:lsdException w:name="Colorful Shading Accent 3" w:semiHidden="0" w:uiPriority="71" w:unhideWhenUsed="0"/>
+    <w:lsdException w:name="Colorful List Accent 3" w:semiHidden="0" w:uiPriority="72" w:unhideWhenUsed="0"/>
+    <w:lsdException w:name="Colorful Grid Accent 3" w:semiHidden="0" w:uiPriority="73" w:unhideWhenUsed="0"/>
+    <w:lsdException w:name="Light Shading Accent 4" w:semiHidden="0" w:uiPriority="60" w:unhideWhenUsed="0"/>
+    <w:lsdException w:name="Light List Accent 4" w:semiHidden="0" w:uiPriority="61" w:unhideWhenUsed="0"/>
+    <w:lsdException w:name="Light Grid Accent 4" w:semiHidden="0" w:uiPriority="62" w:unhideWhenUsed="0"/>
+    <w:lsdException w:name="Medium Shading 1 Accent 4" w:semiHidden="0" w:uiPriority="63" w:unhideWhenUsed="0"/>
+    <w:lsdException w:name="Medium Shading 2 Accent 4" w:semiHidden="0" w:uiPriority="64" w:unhideWhenUsed="0"/>
+    <w:lsdException w:name="Medium List 1 Accent 4" w:semiHidden="0" w:uiPriority="65" w:unhideWhenUsed="0"/>
+    <w:lsdException w:name="Medium List 2 Accent 4" w:semiHidden="0" w:uiPriority="66" w:unhideWhenUsed="0"/>
+    <w:lsdException w:name="Medium Grid 1 Accent 4" w:semiHidden="0" w:uiPriority="67" w:unhideWhenUsed="0"/>
+    <w:lsdException w:name="Medium Grid 2 Accent 4" w:semiHidden="0" w:uiPriority="68" w:unhideWhenUsed="0"/>
+    <w:lsdException w:name="Medium Grid 3 Accent 4" w:semiHidden="0" w:uiPriority="69" w:unhideWhenUsed="0"/>
+    <w:lsdException w:name="Dark List Accent 4" w:semiHidden="0" w:uiPriority="70" w:unhideWhenUsed="0"/>
+    <w:lsdException w:name="Colorful Shading Accent 4" w:semiHidden="0" w:uiPriority="71" w:unhideWhenUsed="0"/>
+    <w:lsdException w:name="Colorful List Accent 4" w:semiHidden="0" w:uiPriority="72" w:unhideWhenUsed="0"/>
+    <w:lsdException w:name="Colorful Grid Accent 4" w:semiHidden="0" w:uiPriority="73" w:unhideWhenUsed="0"/>
+    <w:lsdException w:name="Light Shading Accent 5" w:semiHidden="0" w:uiPriority="60" w:unhideWhenUsed="0"/>
+    <w:lsdException w:name="Light List Accent 5" w:semiHidden="0" w:uiPriority="61" w:unhideWhenUsed="0"/>
+    <w:lsdException w:name="Light Grid Accent 5" w:semiHidden="0" w:uiPriority="62" w:unhideWhenUsed="0"/>
+    <w:lsdException w:name="Medium Shading 1 Accent 5" w:semiHidden="0" w:uiPriority="63" w:unhideWhenUsed="0"/>
+    <w:lsdException w:name="Medium Shading 2 Accent 5" w:semiHidden="0" w:uiPriority="64" w:unhideWhenUsed="0"/>
+    <w:lsdException w:name="Medium List 1 Accent 5" w:semiHidden="0" w:uiPriority="65" w:unhideWhenUsed="0"/>
+    <w:lsdException w:name="Medium List 2 Accent 5" w:semiHidden="0" w:uiPriority="66" w:unhideWhenUsed="0"/>
+    <w:lsdException w:name="Medium Grid 1 Accent 5" w:semiHidden="0" w:uiPriority="67" w:unhideWhenUsed="0"/>
+    <w:lsdException w:name="Medium Grid 2 Accent 5" w:semiHidden="0" w:uiPriority="68" w:unhideWhenUsed="0"/>
+    <w:lsdException w:name="Medium Grid 3 Accent 5" w:semiHidden="0" w:uiPriority="69" w:unhideWhenUsed="0"/>
+    <w:lsdException w:name="Dark List Accent 5" w:semiHidden="0" w:uiPriority="70" w:unhideWhenUsed="0"/>
+    <w:lsdException w:name="Colorful Shading Accent 5" w:semiHidden="0" w:uiPriority="71" w:unhideWhenUsed="0"/>
+    <w:lsdException w:name="Colorful List Accent 5" w:semiHidden="0" w:uiPriority="72" w:unhideWhenUsed="0"/>
+    <w:lsdException w:name="Colorful Grid Accent 5" w:semiHidden="0" w:uiPriority="73" w:unhideWhenUsed="0"/>
+    <w:lsdException w:name="Light Shading Accent 6" w:semiHidden="0" w:uiPriority="60" w:unhideWhenUsed="0"/>
+    <w:lsdException w:name="Light List Accent 6" w:semiHidden="0" w:uiPriority="61" w:unhideWhenUsed="0"/>
+    <w:lsdException w:name="Light Grid Accent 6" w:semiHidden="0" w:uiPriority="62" w:unhideWhenUsed="0"/>
+    <w:lsdException w:name="Medium Shading 1 Accent 6" w:semiHidden="0" w:uiPriority="63" w:unhideWhenUsed="0"/>
+    <w:lsdException w:name="Medium Shading 2 Accent 6" w:semiHidden="0" w:uiPriority="64" w:unhideWhenUsed="0"/>
+    <w:lsdException w:name="Medium List 1 Accent 6" w:semiHidden="0" w:uiPriority="65" w:unhideWhenUsed="0"/>
+    <w:lsdException w:name="Medium List 2 Accent 6" w:semiHidden="0" w:uiPriority="66" w:unhideWhenUsed="0"/>
+    <w:lsdException w:name="Medium Grid 1 Accent 6" w:semiHidden="0" w:uiPriority="67" w:unhideWhenUsed="0"/>
+    <w:lsdException w:name="Medium Grid 2 Accent 6" w:semiHidden="0" w:uiPriority="68" w:unhideWhenUsed="0"/>
+    <w:lsdException w:name="Medium Grid 3 Accent 6" w:semiHidden="0" w:uiPriority="69" w:unhideWhenUsed="0"/>
+    <w:lsdException w:name="Dark List Accent 6" w:semiHidden="0" w:uiPriority="70" w:unhideWhenUsed="0"/>
+    <w:lsdException w:name="Colorful Shading Accent 6" w:semiHidden="0" w:uiPriority="71" w:unhideWhenUsed="0"/>
+    <w:lsdException w:name="Colorful List Accent 6" w:semiHidden="0" w:uiPriority="72" w:unhideWhenUsed="0"/>
+    <w:lsdException w:name="Colorful Grid Accent 6" w:semiHidden="0" w:uiPriority="73" w:unhideWhenUsed="0"/>
+    <w:lsdException w:name="Subtle Emphasis" w:semiHidden="0" w:uiPriority="19" w:unhideWhenUsed="0" w:qFormat="1"/>
+    <w:lsdException w:name="Intense Emphasis" w:semiHidden="0" w:uiPriority="21" w:unhideWhenUsed="0" w:qFormat="1"/>
+    <w:lsdException w:name="Subtle Reference" w:semiHidden="0" w:uiPriority="31" w:unhideWhenUsed="0" w:qFormat="1"/>
+    <w:lsdException w:name="Intense Reference" w:semiHidden="0" w:uiPriority="32" w:unhideWhenUsed="0" w:qFormat="1"/>
+    <w:lsdException w:name="Book Title" w:semiHidden="0" w:uiPriority="33" w:unhideWhenUsed="0" w:qFormat="1"/>
+    <w:lsdException w:name="Bibliography" w:uiPriority="37"/>
+    <w:lsdException w:name="TOC Heading" w:uiPriority="39" w:qFormat="1"/>
+  </w:latentStyles>
+  <w:style w:type="paragraph" w:default="1" w:styleId="Normal">
+    <w:name w:val="Normal"/>
+    <w:qFormat/>
+  </w:style>
+  <w:style w:type="character" w:default="1" w:styleId="DefaultParagraphFont">
+    <w:name w:val="Default Paragraph Font"/>
+    <w:uiPriority w:val="1"/>
+    <w:semiHidden/>
+    <w:unhideWhenUsed/>
+  </w:style>
+  <w:style w:type="table" w:default="1" w:styleId="TableNormal">
+    <w:name w:val="Normal Table"/>
+    <w:uiPriority w:val="99"/>
+    <w:semiHidden/>
+    <w:unhideWhenUsed/>
+    <w:tblPr>
+      <w:tblInd w:w="0" w:type="dxa"/>
+      <w:tblCellMar>
+        <w:top w:w="0" w:type="dxa"/>
+        <w:left w:w="108" w:type="dxa"/>
+        <w:bottom w:w="0" w:type="dxa"/>
+        <w:right w:w="108" w:type="dxa"/>
+      </w:tblCellMar>
+    </w:tblPr>
+  </w:style>
+  <w:style w:type="numbering" w:default="1" w:styleId="NoList">
+    <w:name w:val="No List"/>
+    <w:uiPriority w:val="99"/>
+    <w:semiHidden/>
+    <w:unhideWhenUsed/>
+  </w:style>
+  <w:style w:type="paragraph" w:customStyle="1" w:styleId="5C49FDBBBF4F498183280142B3394AE1">
+    <w:name w:val="5C49FDBBBF4F498183280142B3394AE1"/>
+    <w:rsid w:val="00EC3342"/>
+  </w:style>
+  <w:style w:type="paragraph" w:customStyle="1" w:styleId="82B3911F8E4C454492E54E2781321119">
+    <w:name w:val="82B3911F8E4C454492E54E2781321119"/>
+    <w:rsid w:val="00EC3342"/>
+  </w:style>
+  <w:style w:type="paragraph" w:customStyle="1" w:styleId="99B56F75CCDC414CB0EFDAFF648474B3">
+    <w:name w:val="99B56F75CCDC414CB0EFDAFF648474B3"/>
+    <w:rsid w:val="00EC3342"/>
+  </w:style>
+  <w:style w:type="paragraph" w:customStyle="1" w:styleId="CE72D655B124450AA8E908169E251945">
+    <w:name w:val="CE72D655B124450AA8E908169E251945"/>
+    <w:rsid w:val="00EC3342"/>
+  </w:style>
+  <w:style w:type="paragraph" w:customStyle="1" w:styleId="98667989D4D64B0B8040F2F0429CFF2E">
+    <w:name w:val="98667989D4D64B0B8040F2F0429CFF2E"/>
+    <w:rsid w:val="00EC3342"/>
+  </w:style>
+</w:styles>
+</file>
+
+<file path=word/glossary/stylesWithEffects.xml><?xml version="1.0" encoding="utf-8"?>
+<w:styles xmlns:wpc="http://schemas.microsoft.com/office/word/2010/wordprocessingCanvas" xmlns:mc="http://schemas.openxmlformats.org/markup-compatibility/2006" xmlns:o="urn:schemas-microsoft-com:office:office" xmlns:r="http://schemas.openxmlformats.org/officeDocument/2006/relationships" xmlns:m="http://schemas.openxmlformats.org/officeDocument/2006/math" xmlns:v="urn:schemas-microsoft-com:vml" xmlns:wp14="http://schemas.microsoft.com/office/word/2010/wordprocessingDrawing" xmlns:wp="http://schemas.openxmlformats.org/drawingml/2006/wordprocessingDrawing" xmlns:w10="urn:schemas-microsoft-com:office:word" xmlns:w="http://schemas.openxmlformats.org/wordprocessingml/2006/main" xmlns:w14="http://schemas.microsoft.com/office/word/2010/wordml" xmlns:wpg="http://schemas.microsoft.com/office/word/2010/wordprocessingGroup" xmlns:wpi="http://schemas.microsoft.com/office/word/2010/wordprocessingInk" xmlns:wne="http://schemas.microsoft.com/office/word/2006/wordml" xmlns:wps="http://schemas.microsoft.com/office/word/2010/wordprocessingShape" mc:Ignorable="w14 wp14">
+  <w:docDefaults>
+    <w:rPrDefault>
+      <w:rPr>
+        <w:rFonts w:asciiTheme="minorHAnsi" w:eastAsiaTheme="minorEastAsia" w:hAnsiTheme="minorHAnsi" w:cstheme="minorBidi"/>
+        <w:sz w:val="22"/>
+        <w:szCs w:val="22"/>
+        <w:lang w:val="en-US" w:eastAsia="ja-JP" w:bidi="ar-SA"/>
+      </w:rPr>
+    </w:rPrDefault>
+    <w:pPrDefault>
+      <w:pPr>
+        <w:spacing w:after="200" w:line="276" w:lineRule="auto"/>
+      </w:pPr>
+    </w:pPrDefault>
+  </w:docDefaults>
+  <w:latentStyles w:defLockedState="0" w:defUIPriority="99" w:defSemiHidden="1" w:defUnhideWhenUsed="1" w:defQFormat="0" w:count="267">
+    <w:lsdException w:name="Normal" w:semiHidden="0" w:uiPriority="0" w:unhideWhenUsed="0" w:qFormat="1"/>
+    <w:lsdException w:name="heading 1" w:semiHidden="0" w:uiPriority="9" w:unhideWhenUsed="0" w:qFormat="1"/>
+    <w:lsdException w:name="heading 2" w:uiPriority="9" w:qFormat="1"/>
+    <w:lsdException w:name="heading 3" w:uiPriority="9" w:qFormat="1"/>
+    <w:lsdException w:name="heading 4" w:uiPriority="9" w:qFormat="1"/>
+    <w:lsdException w:name="heading 5" w:uiPriority="9" w:qFormat="1"/>
+    <w:lsdException w:name="heading 6" w:uiPriority="9" w:qFormat="1"/>
+    <w:lsdException w:name="heading 7" w:uiPriority="9" w:qFormat="1"/>
+    <w:lsdException w:name="heading 8" w:uiPriority="9" w:qFormat="1"/>
+    <w:lsdException w:name="heading 9" w:uiPriority="9" w:qFormat="1"/>
+    <w:lsdException w:name="toc 1" w:uiPriority="39"/>
+    <w:lsdException w:name="toc 2" w:uiPriority="39"/>
+    <w:lsdException w:name="toc 3" w:uiPriority="39"/>
+    <w:lsdException w:name="toc 4" w:uiPriority="39"/>
+    <w:lsdException w:name="toc 5" w:uiPriority="39"/>
+    <w:lsdException w:name="toc 6" w:uiPriority="39"/>
+    <w:lsdException w:name="toc 7" w:uiPriority="39"/>
+    <w:lsdException w:name="toc 8" w:uiPriority="39"/>
+    <w:lsdException w:name="toc 9" w:uiPriority="39"/>
+    <w:lsdException w:name="caption" w:uiPriority="35" w:qFormat="1"/>
+    <w:lsdException w:name="Title" w:semiHidden="0" w:uiPriority="10" w:unhideWhenUsed="0" w:qFormat="1"/>
+    <w:lsdException w:name="Default Paragraph Font" w:uiPriority="1"/>
+    <w:lsdException w:name="Subtitle" w:semiHidden="0" w:uiPriority="11" w:unhideWhenUsed="0" w:qFormat="1"/>
+    <w:lsdException w:name="Strong" w:semiHidden="0" w:uiPriority="22" w:unhideWhenUsed="0" w:qFormat="1"/>
+    <w:lsdException w:name="Emphasis" w:semiHidden="0" w:uiPriority="20" w:unhideWhenUsed="0" w:qFormat="1"/>
+    <w:lsdException w:name="Table Grid" w:semiHidden="0" w:uiPriority="59" w:unhideWhenUsed="0"/>
+    <w:lsdException w:name="Placeholder Text" w:unhideWhenUsed="0"/>
+    <w:lsdException w:name="No Spacing" w:semiHidden="0" w:uiPriority="1" w:unhideWhenUsed="0" w:qFormat="1"/>
+    <w:lsdException w:name="Light Shading" w:semiHidden="0" w:uiPriority="60" w:unhideWhenUsed="0"/>
+    <w:lsdException w:name="Light List" w:semiHidden="0" w:uiPriority="61" w:unhideWhenUsed="0"/>
+    <w:lsdException w:name="Light Grid" w:semiHidden="0" w:uiPriority="62" w:unhideWhenUsed="0"/>
+    <w:lsdException w:name="Medium Shading 1" w:semiHidden="0" w:uiPriority="63" w:unhideWhenUsed="0"/>
+    <w:lsdException w:name="Medium Shading 2" w:semiHidden="0" w:uiPriority="64" w:unhideWhenUsed="0"/>
+    <w:lsdException w:name="Medium List 1" w:semiHidden="0" w:uiPriority="65" w:unhideWhenUsed="0"/>
+    <w:lsdException w:name="Medium List 2" w:semiHidden="0" w:uiPriority="66" w:unhideWhenUsed="0"/>
+    <w:lsdException w:name="Medium Grid 1" w:semiHidden="0" w:uiPriority="67" w:unhideWhenUsed="0"/>
+    <w:lsdException w:name="Medium Grid 2" w:semiHidden="0" w:uiPriority="68" w:unhideWhenUsed="0"/>
+    <w:lsdException w:name="Medium Grid 3" w:semiHidden="0" w:uiPriority="69" w:unhideWhenUsed="0"/>
+    <w:lsdException w:name="Dark List" w:semiHidden="0" w:uiPriority="70" w:unhideWhenUsed="0"/>
+    <w:lsdException w:name="Colorful Shading" w:semiHidden="0" w:uiPriority="71" w:unhideWhenUsed="0"/>
+    <w:lsdException w:name="Colorful List" w:semiHidden="0" w:uiPriority="72" w:unhideWhenUsed="0"/>
+    <w:lsdException w:name="Colorful Grid" w:semiHidden="0" w:uiPriority="73" w:unhideWhenUsed="0"/>
+    <w:lsdException w:name="Light Shading Accent 1" w:semiHidden="0" w:uiPriority="60" w:unhideWhenUsed="0"/>
+    <w:lsdException w:name="Light List Accent 1" w:semiHidden="0" w:uiPriority="61" w:unhideWhenUsed="0"/>
+    <w:lsdException w:name="Light Grid Accent 1" w:semiHidden="0" w:uiPriority="62" w:unhideWhenUsed="0"/>
+    <w:lsdException w:name="Medium Shading 1 Accent 1" w:semiHidden="0" w:uiPriority="63" w:unhideWhenUsed="0"/>
+    <w:lsdException w:name="Medium Shading 2 Accent 1" w:semiHidden="0" w:uiPriority="64" w:unhideWhenUsed="0"/>
+    <w:lsdException w:name="Medium List 1 Accent 1" w:semiHidden="0" w:uiPriority="65" w:unhideWhenUsed="0"/>
+    <w:lsdException w:name="Revision" w:unhideWhenUsed="0"/>
+    <w:lsdException w:name="List Paragraph" w:semiHidden="0" w:uiPriority="34" w:unhideWhenUsed="0" w:qFormat="1"/>
+    <w:lsdException w:name="Quote" w:semiHidden="0" w:uiPriority="29" w:unhideWhenUsed="0" w:qFormat="1"/>
+    <w:lsdException w:name="Intense Quote" w:semiHidden="0" w:uiPriority="30" w:unhideWhenUsed="0" w:qFormat="1"/>
+    <w:lsdException w:name="Medium List 2 Accent 1" w:semiHidden="0" w:uiPriority="66" w:unhideWhenUsed="0"/>
+    <w:lsdException w:name="Medium Grid 1 Accent 1" w:semiHidden="0" w:uiPriority="67" w:unhideWhenUsed="0"/>
+    <w:lsdException w:name="Medium Grid 2 Accent 1" w:semiHidden="0" w:uiPriority="68" w:unhideWhenUsed="0"/>
+    <w:lsdException w:name="Medium Grid 3 Accent 1" w:semiHidden="0" w:uiPriority="69" w:unhideWhenUsed="0"/>
+    <w:lsdException w:name="Dark List Accent 1" w:semiHidden="0" w:uiPriority="70" w:unhideWhenUsed="0"/>
+    <w:lsdException w:name="Colorful Shading Accent 1" w:semiHidden="0" w:uiPriority="71" w:unhideWhenUsed="0"/>
+    <w:lsdException w:name="Colorful List Accent 1" w:semiHidden="0" w:uiPriority="72" w:unhideWhenUsed="0"/>
+    <w:lsdException w:name="Colorful Grid Accent 1" w:semiHidden="0" w:uiPriority="73" w:unhideWhenUsed="0"/>
+    <w:lsdException w:name="Light Shading Accent 2" w:semiHidden="0" w:uiPriority="60" w:unhideWhenUsed="0"/>
+    <w:lsdException w:name="Light List Accent 2" w:semiHidden="0" w:uiPriority="61" w:unhideWhenUsed="0"/>
+    <w:lsdException w:name="Light Grid Accent 2" w:semiHidden="0" w:uiPriority="62" w:unhideWhenUsed="0"/>
+    <w:lsdException w:name="Medium Shading 1 Accent 2" w:semiHidden="0" w:uiPriority="63" w:unhideWhenUsed="0"/>
+    <w:lsdException w:name="Medium Shading 2 Accent 2" w:semiHidden="0" w:uiPriority="64" w:unhideWhenUsed="0"/>
+    <w:lsdException w:name="Medium List 1 Accent 2" w:semiHidden="0" w:uiPriority="65" w:unhideWhenUsed="0"/>
+    <w:lsdException w:name="Medium List 2 Accent 2" w:semiHidden="0" w:uiPriority="66" w:unhideWhenUsed="0"/>
+    <w:lsdException w:name="Medium Grid 1 Accent 2" w:semiHidden="0" w:uiPriority="67" w:unhideWhenUsed="0"/>
+    <w:lsdException w:name="Medium Grid 2 Accent 2" w:semiHidden="0" w:uiPriority="68" w:unhideWhenUsed="0"/>
+    <w:lsdException w:name="Medium Grid 3 Accent 2" w:semiHidden="0" w:uiPriority="69" w:unhideWhenUsed="0"/>
+    <w:lsdException w:name="Dark List Accent 2" w:semiHidden="0" w:uiPriority="70" w:unhideWhenUsed="0"/>
+    <w:lsdException w:name="Colorful Shading Accent 2" w:semiHidden="0" w:uiPriority="71" w:unhideWhenUsed="0"/>
+    <w:lsdException w:name="Colorful List Accent 2" w:semiHidden="0" w:uiPriority="72" w:unhideWhenUsed="0"/>
+    <w:lsdException w:name="Colorful Grid Accent 2" w:semiHidden="0" w:uiPriority="73" w:unhideWhenUsed="0"/>
+    <w:lsdException w:name="Light Shading Accent 3" w:semiHidden="0" w:uiPriority="60" w:unhideWhenUsed="0"/>
+    <w:lsdException w:name="Light List Accent 3" w:semiHidden="0" w:uiPriority="61" w:unhideWhenUsed="0"/>
+    <w:lsdException w:name="Light Grid Accent 3" w:semiHidden="0" w:uiPriority="62" w:unhideWhenUsed="0"/>
+    <w:lsdException w:name="Medium Shading 1 Accent 3" w:semiHidden="0" w:uiPriority="63" w:unhideWhenUsed="0"/>
+    <w:lsdException w:name="Medium Shading 2 Accent 3" w:semiHidden="0" w:uiPriority="64" w:unhideWhenUsed="0"/>
+    <w:lsdException w:name="Medium List 1 Accent 3" w:semiHidden="0" w:uiPriority="65" w:unhideWhenUsed="0"/>
+    <w:lsdException w:name="Medium List 2 Accent 3" w:semiHidden="0" w:uiPriority="66" w:unhideWhenUsed="0"/>
+    <w:lsdException w:name="Medium Grid 1 Accent 3" w:semiHidden="0" w:uiPriority="67" w:unhideWhenUsed="0"/>
+    <w:lsdException w:name="Medium Grid 2 Accent 3" w:semiHidden="0" w:uiPriority="68" w:unhideWhenUsed="0"/>
+    <w:lsdException w:name="Medium Grid 3 Accent 3" w:semiHidden="0" w:uiPriority="69" w:unhideWhenUsed="0"/>
+    <w:lsdException w:name="Dark List Accent 3" w:semiHidden="0" w:uiPriority="70" w:unhideWhenUsed="0"/>
+    <w:lsdException w:name="Colorful Shading Accent 3" w:semiHidden="0" w:uiPriority="71" w:unhideWhenUsed="0"/>
+    <w:lsdException w:name="Colorful List Accent 3" w:semiHidden="0" w:uiPriority="72" w:unhideWhenUsed="0"/>
+    <w:lsdException w:name="Colorful Grid Accent 3" w:semiHidden="0" w:uiPriority="73" w:unhideWhenUsed="0"/>
+    <w:lsdException w:name="Light Shading Accent 4" w:semiHidden="0" w:uiPriority="60" w:unhideWhenUsed="0"/>
+    <w:lsdException w:name="Light List Accent 4" w:semiHidden="0" w:uiPriority="61" w:unhideWhenUsed="0"/>
+    <w:lsdException w:name="Light Grid Accent 4" w:semiHidden="0" w:uiPriority="62" w:unhideWhenUsed="0"/>
+    <w:lsdException w:name="Medium Shading 1 Accent 4" w:semiHidden="0" w:uiPriority="63" w:unhideWhenUsed="0"/>
+    <w:lsdException w:name="Medium Shading 2 Accent 4" w:semiHidden="0" w:uiPriority="64" w:unhideWhenUsed="0"/>
+    <w:lsdException w:name="Medium List 1 Accent 4" w:semiHidden="0" w:uiPriority="65" w:unhideWhenUsed="0"/>
+    <w:lsdException w:name="Medium List 2 Accent 4" w:semiHidden="0" w:uiPriority="66" w:unhideWhenUsed="0"/>
+    <w:lsdException w:name="Medium Grid 1 Accent 4" w:semiHidden="0" w:uiPriority="67" w:unhideWhenUsed="0"/>
+    <w:lsdException w:name="Medium Grid 2 Accent 4" w:semiHidden="0" w:uiPriority="68" w:unhideWhenUsed="0"/>
+    <w:lsdException w:name="Medium Grid 3 Accent 4" w:semiHidden="0" w:uiPriority="69" w:unhideWhenUsed="0"/>
+    <w:lsdException w:name="Dark List Accent 4" w:semiHidden="0" w:uiPriority="70" w:unhideWhenUsed="0"/>
+    <w:lsdException w:name="Colorful Shading Accent 4" w:semiHidden="0" w:uiPriority="71" w:unhideWhenUsed="0"/>
+    <w:lsdException w:name="Colorful List Accent 4" w:semiHidden="0" w:uiPriority="72" w:unhideWhenUsed="0"/>
+    <w:lsdException w:name="Colorful Grid Accent 4" w:semiHidden="0" w:uiPriority="73" w:unhideWhenUsed="0"/>
+    <w:lsdException w:name="Light Shading Accent 5" w:semiHidden="0" w:uiPriority="60" w:unhideWhenUsed="0"/>
+    <w:lsdException w:name="Light List Accent 5" w:semiHidden="0" w:uiPriority="61" w:unhideWhenUsed="0"/>
+    <w:lsdException w:name="Light Grid Accent 5" w:semiHidden="0" w:uiPriority="62" w:unhideWhenUsed="0"/>
+    <w:lsdException w:name="Medium Shading 1 Accent 5" w:semiHidden="0" w:uiPriority="63" w:unhideWhenUsed="0"/>
+    <w:lsdException w:name="Medium Shading 2 Accent 5" w:semiHidden="0" w:uiPriority="64" w:unhideWhenUsed="0"/>
+    <w:lsdException w:name="Medium List 1 Accent 5" w:semiHidden="0" w:uiPriority="65" w:unhideWhenUsed="0"/>
+    <w:lsdException w:name="Medium List 2 Accent 5" w:semiHidden="0" w:uiPriority="66" w:unhideWhenUsed="0"/>
+    <w:lsdException w:name="Medium Grid 1 Accent 5" w:semiHidden="0" w:uiPriority="67" w:unhideWhenUsed="0"/>
+    <w:lsdException w:name="Medium Grid 2 Accent 5" w:semiHidden="0" w:uiPriority="68" w:unhideWhenUsed="0"/>
+    <w:lsdException w:name="Medium Grid 3 Accent 5" w:semiHidden="0" w:uiPriority="69" w:unhideWhenUsed="0"/>
+    <w:lsdException w:name="Dark List Accent 5" w:semiHidden="0" w:uiPriority="70" w:unhideWhenUsed="0"/>
+    <w:lsdException w:name="Colorful Shading Accent 5" w:semiHidden="0" w:uiPriority="71" w:unhideWhenUsed="0"/>
+    <w:lsdException w:name="Colorful List Accent 5" w:semiHidden="0" w:uiPriority="72" w:unhideWhenUsed="0"/>
+    <w:lsdException w:name="Colorful Grid Accent 5" w:semiHidden="0" w:uiPriority="73" w:unhideWhenUsed="0"/>
+    <w:lsdException w:name="Light Shading Accent 6" w:semiHidden="0" w:uiPriority="60" w:unhideWhenUsed="0"/>
+    <w:lsdException w:name="Light List Accent 6" w:semiHidden="0" w:uiPriority="61" w:unhideWhenUsed="0"/>
+    <w:lsdException w:name="Light Grid Accent 6" w:semiHidden="0" w:uiPriority="62" w:unhideWhenUsed="0"/>
+    <w:lsdException w:name="Medium Shading 1 Accent 6" w:semiHidden="0" w:uiPriority="63" w:unhideWhenUsed="0"/>
+    <w:lsdException w:name="Medium Shading 2 Accent 6" w:semiHidden="0" w:uiPriority="64" w:unhideWhenUsed="0"/>
+    <w:lsdException w:name="Medium List 1 Accent 6" w:semiHidden="0" w:uiPriority="65" w:unhideWhenUsed="0"/>
+    <w:lsdException w:name="Medium List 2 Accent 6" w:semiHidden="0" w:uiPriority="66" w:unhideWhenUsed="0"/>
+    <w:lsdException w:name="Medium Grid 1 Accent 6" w:semiHidden="0" w:uiPriority="67" w:unhideWhenUsed="0"/>
+    <w:lsdException w:name="Medium Grid 2 Accent 6" w:semiHidden="0" w:uiPriority="68" w:unhideWhenUsed="0"/>
+    <w:lsdException w:name="Medium Grid 3 Accent 6" w:semiHidden="0" w:uiPriority="69" w:unhideWhenUsed="0"/>
+    <w:lsdException w:name="Dark List Accent 6" w:semiHidden="0" w:uiPriority="70" w:unhideWhenUsed="0"/>
+    <w:lsdException w:name="Colorful Shading Accent 6" w:semiHidden="0" w:uiPriority="71" w:unhideWhenUsed="0"/>
+    <w:lsdException w:name="Colorful List Accent 6" w:semiHidden="0" w:uiPriority="72" w:unhideWhenUsed="0"/>
+    <w:lsdException w:name="Colorful Grid Accent 6" w:semiHidden="0" w:uiPriority="73" w:unhideWhenUsed="0"/>
+    <w:lsdException w:name="Subtle Emphasis" w:semiHidden="0" w:uiPriority="19" w:unhideWhenUsed="0" w:qFormat="1"/>
+    <w:lsdException w:name="Intense Emphasis" w:semiHidden="0" w:uiPriority="21" w:unhideWhenUsed="0" w:qFormat="1"/>
+    <w:lsdException w:name="Subtle Reference" w:semiHidden="0" w:uiPriority="31" w:unhideWhenUsed="0" w:qFormat="1"/>
+    <w:lsdException w:name="Intense Reference" w:semiHidden="0" w:uiPriority="32" w:unhideWhenUsed="0" w:qFormat="1"/>
+    <w:lsdException w:name="Book Title" w:semiHidden="0" w:uiPriority="33" w:unhideWhenUsed="0" w:qFormat="1"/>
+    <w:lsdException w:name="Bibliography" w:uiPriority="37"/>
+    <w:lsdException w:name="TOC Heading" w:uiPriority="39" w:qFormat="1"/>
+  </w:latentStyles>
+  <w:style w:type="paragraph" w:default="1" w:styleId="Normal">
+    <w:name w:val="Normal"/>
+    <w:qFormat/>
+  </w:style>
+  <w:style w:type="character" w:default="1" w:styleId="DefaultParagraphFont">
+    <w:name w:val="Default Paragraph Font"/>
+    <w:uiPriority w:val="1"/>
+    <w:semiHidden/>
+    <w:unhideWhenUsed/>
+  </w:style>
+  <w:style w:type="table" w:default="1" w:styleId="TableNormal">
+    <w:name w:val="Normal Table"/>
+    <w:uiPriority w:val="99"/>
+    <w:semiHidden/>
+    <w:unhideWhenUsed/>
+    <w:tblPr>
+      <w:tblInd w:w="0" w:type="dxa"/>
+      <w:tblCellMar>
+        <w:top w:w="0" w:type="dxa"/>
+        <w:left w:w="108" w:type="dxa"/>
+        <w:bottom w:w="0" w:type="dxa"/>
+        <w:right w:w="108" w:type="dxa"/>
+      </w:tblCellMar>
+    </w:tblPr>
+  </w:style>
+  <w:style w:type="numbering" w:default="1" w:styleId="NoList">
+    <w:name w:val="No List"/>
+    <w:uiPriority w:val="99"/>
+    <w:semiHidden/>
+    <w:unhideWhenUsed/>
+  </w:style>
+  <w:style w:type="paragraph" w:customStyle="1" w:styleId="5C49FDBBBF4F498183280142B3394AE1">
+    <w:name w:val="5C49FDBBBF4F498183280142B3394AE1"/>
+    <w:rsid w:val="00EC3342"/>
+  </w:style>
+  <w:style w:type="paragraph" w:customStyle="1" w:styleId="82B3911F8E4C454492E54E2781321119">
+    <w:name w:val="82B3911F8E4C454492E54E2781321119"/>
+    <w:rsid w:val="00EC3342"/>
+  </w:style>
+  <w:style w:type="paragraph" w:customStyle="1" w:styleId="99B56F75CCDC414CB0EFDAFF648474B3">
+    <w:name w:val="99B56F75CCDC414CB0EFDAFF648474B3"/>
+    <w:rsid w:val="00EC3342"/>
+  </w:style>
+  <w:style w:type="paragraph" w:customStyle="1" w:styleId="CE72D655B124450AA8E908169E251945">
+    <w:name w:val="CE72D655B124450AA8E908169E251945"/>
+    <w:rsid w:val="00EC3342"/>
+  </w:style>
+  <w:style w:type="paragraph" w:customStyle="1" w:styleId="98667989D4D64B0B8040F2F0429CFF2E">
+    <w:name w:val="98667989D4D64B0B8040F2F0429CFF2E"/>
+    <w:rsid w:val="00EC3342"/>
+  </w:style>
+</w:styles>
+</file>
+
+<file path=word/glossary/webSettings.xml><?xml version="1.0" encoding="utf-8"?>
+<w:webSettings xmlns:mc="http://schemas.openxmlformats.org/markup-compatibility/2006" xmlns:r="http://schemas.openxmlformats.org/officeDocument/2006/relationships" xmlns:w="http://schemas.openxmlformats.org/wordprocessingml/2006/main" xmlns:w14="http://schemas.microsoft.com/office/word/2010/wordml" mc:Ignorable="w14">
+  <w:optimizeForBrowser/>
+  <w:allowPNG/>
+</w:webSettings>
 </file>
 
 <file path=word/theme/theme1.xml><?xml version="1.0" encoding="utf-8"?>
@@ -18728,6 +19598,26 @@
 </file>
 
 <file path=customXml/item1.xml><?xml version="1.0" encoding="utf-8"?>
+<p:properties xmlns:p="http://schemas.microsoft.com/office/2006/metadata/properties" xmlns:xsi="http://www.w3.org/2001/XMLSchema-instance" xmlns:pc="http://schemas.microsoft.com/office/infopath/2007/PartnerControls">
+  <documentManagement>
+    <TaxKeywordTaxHTField xmlns="230e9df3-be65-4c73-a93b-d1236ebd677e">
+      <Terms xmlns="http://schemas.microsoft.com/office/infopath/2007/PartnerControls"/>
+    </TaxKeywordTaxHTField>
+    <TaxCatchAll xmlns="230e9df3-be65-4c73-a93b-d1236ebd677e"/>
+  </documentManagement>
+</p:properties>
+</file>
+
+<file path=customXml/item2.xml><?xml version="1.0" encoding="utf-8"?>
+<?mso-contentType ?>
+<FormTemplates xmlns="http://schemas.microsoft.com/sharepoint/v3/contenttype/forms">
+  <Display>DocumentLibraryForm</Display>
+  <Edit>DocumentLibraryForm</Edit>
+  <New>DocumentLibraryForm</New>
+</FormTemplates>
+</file>
+
+<file path=customXml/item3.xml><?xml version="1.0" encoding="utf-8"?>
 <ct:contentTypeSchema xmlns:ct="http://schemas.microsoft.com/office/2006/metadata/contentType" xmlns:ma="http://schemas.microsoft.com/office/2006/metadata/properties/metaAttributes" ct:_="" ma:_="" ma:contentTypeName="Document" ma:contentTypeID="0x010100D89AF234CDFF324D822F4728294B02A5" ma:contentTypeVersion="0" ma:contentTypeDescription="Create a new document." ma:contentTypeScope="" ma:versionID="ebd449e0fbdc0e7297fa4fb0e46305d7">
   <xsd:schema xmlns:xsd="http://www.w3.org/2001/XMLSchema" xmlns:xs="http://www.w3.org/2001/XMLSchema" xmlns:p="http://schemas.microsoft.com/office/2006/metadata/properties" xmlns:ns2="230e9df3-be65-4c73-a93b-d1236ebd677e" targetNamespace="http://schemas.microsoft.com/office/2006/metadata/properties" ma:root="true" ma:fieldsID="8c6702b0b004a2ccc1b8c0d566a5448f" ns2:_="">
     <xsd:import namespace="230e9df3-be65-4c73-a93b-d1236ebd677e"/>
@@ -18879,31 +19769,29 @@
 </ct:contentTypeSchema>
 </file>
 
-<file path=customXml/item2.xml><?xml version="1.0" encoding="utf-8"?>
-<?mso-contentType ?>
-<FormTemplates xmlns="http://schemas.microsoft.com/sharepoint/v3/contenttype/forms">
-  <Display>DocumentLibraryForm</Display>
-  <Edit>DocumentLibraryForm</Edit>
-  <New>DocumentLibraryForm</New>
-</FormTemplates>
-</file>
-
-<file path=customXml/item3.xml><?xml version="1.0" encoding="utf-8"?>
-<p:properties xmlns:p="http://schemas.microsoft.com/office/2006/metadata/properties" xmlns:xsi="http://www.w3.org/2001/XMLSchema-instance" xmlns:pc="http://schemas.microsoft.com/office/infopath/2007/PartnerControls">
-  <documentManagement>
-    <TaxKeywordTaxHTField xmlns="230e9df3-be65-4c73-a93b-d1236ebd677e">
-      <Terms xmlns="http://schemas.microsoft.com/office/infopath/2007/PartnerControls"/>
-    </TaxKeywordTaxHTField>
-    <TaxCatchAll xmlns="230e9df3-be65-4c73-a93b-d1236ebd677e"/>
-  </documentManagement>
-</p:properties>
-</file>
-
 <file path=customXml/item4.xml><?xml version="1.0" encoding="utf-8"?>
 <b:Sources xmlns:b="http://schemas.openxmlformats.org/officeDocument/2006/bibliography" xmlns="http://schemas.openxmlformats.org/officeDocument/2006/bibliography" SelectedStyle="\APA.XSL" StyleName="APA"/>
 </file>
 
 <file path=customXml/itemProps1.xml><?xml version="1.0" encoding="utf-8"?>
+<ds:datastoreItem xmlns:ds="http://schemas.openxmlformats.org/officeDocument/2006/customXml" ds:itemID="{249D4933-E390-4457-80A3-000FBEC68721}">
+  <ds:schemaRefs>
+    <ds:schemaRef ds:uri="http://schemas.microsoft.com/office/2006/metadata/properties"/>
+    <ds:schemaRef ds:uri="http://schemas.microsoft.com/office/infopath/2007/PartnerControls"/>
+    <ds:schemaRef ds:uri="230e9df3-be65-4c73-a93b-d1236ebd677e"/>
+  </ds:schemaRefs>
+</ds:datastoreItem>
+</file>
+
+<file path=customXml/itemProps2.xml><?xml version="1.0" encoding="utf-8"?>
+<ds:datastoreItem xmlns:ds="http://schemas.openxmlformats.org/officeDocument/2006/customXml" ds:itemID="{0F728EAA-8D48-4E02-A5F5-A926ECAA76C7}">
+  <ds:schemaRefs>
+    <ds:schemaRef ds:uri="http://schemas.microsoft.com/sharepoint/v3/contenttype/forms"/>
+  </ds:schemaRefs>
+</ds:datastoreItem>
+</file>
+
+<file path=customXml/itemProps3.xml><?xml version="1.0" encoding="utf-8"?>
 <ds:datastoreItem xmlns:ds="http://schemas.openxmlformats.org/officeDocument/2006/customXml" ds:itemID="{F791DC67-CC99-4690-8010-05BAAE981CB8}">
   <ds:schemaRefs>
     <ds:schemaRef ds:uri="http://schemas.microsoft.com/office/2006/metadata/contentType"/>
@@ -18921,26 +19809,8 @@
 </ds:datastoreItem>
 </file>
 
-<file path=customXml/itemProps2.xml><?xml version="1.0" encoding="utf-8"?>
-<ds:datastoreItem xmlns:ds="http://schemas.openxmlformats.org/officeDocument/2006/customXml" ds:itemID="{0F728EAA-8D48-4E02-A5F5-A926ECAA76C7}">
-  <ds:schemaRefs>
-    <ds:schemaRef ds:uri="http://schemas.microsoft.com/sharepoint/v3/contenttype/forms"/>
-  </ds:schemaRefs>
-</ds:datastoreItem>
-</file>
-
-<file path=customXml/itemProps3.xml><?xml version="1.0" encoding="utf-8"?>
-<ds:datastoreItem xmlns:ds="http://schemas.openxmlformats.org/officeDocument/2006/customXml" ds:itemID="{249D4933-E390-4457-80A3-000FBEC68721}">
-  <ds:schemaRefs>
-    <ds:schemaRef ds:uri="http://schemas.microsoft.com/office/2006/metadata/properties"/>
-    <ds:schemaRef ds:uri="http://schemas.microsoft.com/office/infopath/2007/PartnerControls"/>
-    <ds:schemaRef ds:uri="230e9df3-be65-4c73-a93b-d1236ebd677e"/>
-  </ds:schemaRefs>
-</ds:datastoreItem>
-</file>
-
 <file path=customXml/itemProps4.xml><?xml version="1.0" encoding="utf-8"?>
-<ds:datastoreItem xmlns:ds="http://schemas.openxmlformats.org/officeDocument/2006/customXml" ds:itemID="{41CB7974-B547-436B-A185-557B5BDBEF1F}">
+<ds:datastoreItem xmlns:ds="http://schemas.openxmlformats.org/officeDocument/2006/customXml" ds:itemID="{E2DA3D74-9DB7-4C3D-832F-D0698592B429}">
   <ds:schemaRefs>
     <ds:schemaRef ds:uri="http://schemas.openxmlformats.org/officeDocument/2006/bibliography"/>
   </ds:schemaRefs>

</xml_diff>